<commit_message>
Added specificity, inheritance and cascade
</commit_message>
<xml_diff>
--- a/Apuntes.docx
+++ b/Apuntes.docx
@@ -376,7 +376,7 @@
           <w:r>
             <w:fldChar w:fldCharType="separate"/>
           </w:r>
-          <w:hyperlink w:anchor="_Toc65427221" w:history="1">
+          <w:hyperlink w:anchor="_Toc65440904" w:history="1">
             <w:r>
               <w:rPr>
                 <w:rStyle w:val="Hipervnculo"/>
@@ -404,7 +404,7 @@
                 <w:noProof/>
                 <w:webHidden/>
               </w:rPr>
-              <w:instrText xml:space="preserve"> PAGEREF _Toc65427221 \h </w:instrText>
+              <w:instrText xml:space="preserve"> PAGEREF _Toc65440904 \h </w:instrText>
             </w:r>
             <w:r>
               <w:rPr>
@@ -448,14 +448,14 @@
               <w:lang w:val="es-ES" w:eastAsia="es-ES"/>
             </w:rPr>
           </w:pPr>
-          <w:hyperlink w:anchor="_Toc65427222" w:history="1">
+          <w:hyperlink w:anchor="_Toc65440905" w:history="1">
             <w:r>
               <w:rPr>
                 <w:rStyle w:val="Hipervnculo"/>
                 <w:noProof/>
                 <w:lang w:val="es-ES"/>
               </w:rPr>
-              <w:t>ESTRUCTURA</w:t>
+              <w:t>SELECTORES</w:t>
             </w:r>
             <w:r>
               <w:rPr>
@@ -476,7 +476,7 @@
                 <w:noProof/>
                 <w:webHidden/>
               </w:rPr>
-              <w:instrText xml:space="preserve"> PAGEREF _Toc65427222 \h </w:instrText>
+              <w:instrText xml:space="preserve"> PAGEREF _Toc65440905 \h </w:instrText>
             </w:r>
             <w:r>
               <w:rPr>
@@ -497,6 +497,420 @@
                 <w:webHidden/>
               </w:rPr>
               <w:t>4</w:t>
+            </w:r>
+            <w:r>
+              <w:rPr>
+                <w:noProof/>
+                <w:webHidden/>
+              </w:rPr>
+              <w:fldChar w:fldCharType="end"/>
+            </w:r>
+          </w:hyperlink>
+        </w:p>
+        <w:p>
+          <w:pPr>
+            <w:pStyle w:val="TDC2"/>
+            <w:tabs>
+              <w:tab w:val="right" w:leader="dot" w:pos="8828"/>
+            </w:tabs>
+            <w:rPr>
+              <w:rFonts w:cstheme="minorBidi"/>
+              <w:noProof/>
+            </w:rPr>
+          </w:pPr>
+          <w:hyperlink w:anchor="_Toc65440906" w:history="1">
+            <w:r>
+              <w:rPr>
+                <w:rStyle w:val="Hipervnculo"/>
+                <w:noProof/>
+              </w:rPr>
+              <w:t>Selectores de etiqueta</w:t>
+            </w:r>
+            <w:r>
+              <w:rPr>
+                <w:noProof/>
+                <w:webHidden/>
+              </w:rPr>
+              <w:tab/>
+            </w:r>
+            <w:r>
+              <w:rPr>
+                <w:noProof/>
+                <w:webHidden/>
+              </w:rPr>
+              <w:fldChar w:fldCharType="begin"/>
+            </w:r>
+            <w:r>
+              <w:rPr>
+                <w:noProof/>
+                <w:webHidden/>
+              </w:rPr>
+              <w:instrText xml:space="preserve"> PAGEREF _Toc65440906 \h </w:instrText>
+            </w:r>
+            <w:r>
+              <w:rPr>
+                <w:noProof/>
+                <w:webHidden/>
+              </w:rPr>
+            </w:r>
+            <w:r>
+              <w:rPr>
+                <w:noProof/>
+                <w:webHidden/>
+              </w:rPr>
+              <w:fldChar w:fldCharType="separate"/>
+            </w:r>
+            <w:r>
+              <w:rPr>
+                <w:noProof/>
+                <w:webHidden/>
+              </w:rPr>
+              <w:t>5</w:t>
+            </w:r>
+            <w:r>
+              <w:rPr>
+                <w:noProof/>
+                <w:webHidden/>
+              </w:rPr>
+              <w:fldChar w:fldCharType="end"/>
+            </w:r>
+          </w:hyperlink>
+        </w:p>
+        <w:p>
+          <w:pPr>
+            <w:pStyle w:val="TDC2"/>
+            <w:tabs>
+              <w:tab w:val="right" w:leader="dot" w:pos="8828"/>
+            </w:tabs>
+            <w:rPr>
+              <w:rFonts w:cstheme="minorBidi"/>
+              <w:noProof/>
+            </w:rPr>
+          </w:pPr>
+          <w:hyperlink w:anchor="_Toc65440907" w:history="1">
+            <w:r>
+              <w:rPr>
+                <w:rStyle w:val="Hipervnculo"/>
+                <w:noProof/>
+              </w:rPr>
+              <w:t>Selectores de clases</w:t>
+            </w:r>
+            <w:r>
+              <w:rPr>
+                <w:noProof/>
+                <w:webHidden/>
+              </w:rPr>
+              <w:tab/>
+            </w:r>
+            <w:r>
+              <w:rPr>
+                <w:noProof/>
+                <w:webHidden/>
+              </w:rPr>
+              <w:fldChar w:fldCharType="begin"/>
+            </w:r>
+            <w:r>
+              <w:rPr>
+                <w:noProof/>
+                <w:webHidden/>
+              </w:rPr>
+              <w:instrText xml:space="preserve"> PAGEREF _Toc65440907 \h </w:instrText>
+            </w:r>
+            <w:r>
+              <w:rPr>
+                <w:noProof/>
+                <w:webHidden/>
+              </w:rPr>
+            </w:r>
+            <w:r>
+              <w:rPr>
+                <w:noProof/>
+                <w:webHidden/>
+              </w:rPr>
+              <w:fldChar w:fldCharType="separate"/>
+            </w:r>
+            <w:r>
+              <w:rPr>
+                <w:noProof/>
+                <w:webHidden/>
+              </w:rPr>
+              <w:t>5</w:t>
+            </w:r>
+            <w:r>
+              <w:rPr>
+                <w:noProof/>
+                <w:webHidden/>
+              </w:rPr>
+              <w:fldChar w:fldCharType="end"/>
+            </w:r>
+          </w:hyperlink>
+        </w:p>
+        <w:p>
+          <w:pPr>
+            <w:pStyle w:val="TDC2"/>
+            <w:tabs>
+              <w:tab w:val="right" w:leader="dot" w:pos="8828"/>
+            </w:tabs>
+            <w:rPr>
+              <w:rFonts w:cstheme="minorBidi"/>
+              <w:noProof/>
+            </w:rPr>
+          </w:pPr>
+          <w:hyperlink w:anchor="_Toc65440908" w:history="1">
+            <w:r>
+              <w:rPr>
+                <w:rStyle w:val="Hipervnculo"/>
+                <w:noProof/>
+              </w:rPr>
+              <w:t>Selectores de id</w:t>
+            </w:r>
+            <w:r>
+              <w:rPr>
+                <w:noProof/>
+                <w:webHidden/>
+              </w:rPr>
+              <w:tab/>
+            </w:r>
+            <w:r>
+              <w:rPr>
+                <w:noProof/>
+                <w:webHidden/>
+              </w:rPr>
+              <w:fldChar w:fldCharType="begin"/>
+            </w:r>
+            <w:r>
+              <w:rPr>
+                <w:noProof/>
+                <w:webHidden/>
+              </w:rPr>
+              <w:instrText xml:space="preserve"> PAGEREF _Toc65440908 \h </w:instrText>
+            </w:r>
+            <w:r>
+              <w:rPr>
+                <w:noProof/>
+                <w:webHidden/>
+              </w:rPr>
+            </w:r>
+            <w:r>
+              <w:rPr>
+                <w:noProof/>
+                <w:webHidden/>
+              </w:rPr>
+              <w:fldChar w:fldCharType="separate"/>
+            </w:r>
+            <w:r>
+              <w:rPr>
+                <w:noProof/>
+                <w:webHidden/>
+              </w:rPr>
+              <w:t>5</w:t>
+            </w:r>
+            <w:r>
+              <w:rPr>
+                <w:noProof/>
+                <w:webHidden/>
+              </w:rPr>
+              <w:fldChar w:fldCharType="end"/>
+            </w:r>
+          </w:hyperlink>
+        </w:p>
+        <w:p>
+          <w:pPr>
+            <w:pStyle w:val="TDC2"/>
+            <w:tabs>
+              <w:tab w:val="right" w:leader="dot" w:pos="8828"/>
+            </w:tabs>
+            <w:rPr>
+              <w:rFonts w:cstheme="minorBidi"/>
+              <w:noProof/>
+            </w:rPr>
+          </w:pPr>
+          <w:hyperlink w:anchor="_Toc65440909" w:history="1">
+            <w:r>
+              <w:rPr>
+                <w:rStyle w:val="Hipervnculo"/>
+                <w:noProof/>
+              </w:rPr>
+              <w:t>Selectores universales</w:t>
+            </w:r>
+            <w:r>
+              <w:rPr>
+                <w:noProof/>
+                <w:webHidden/>
+              </w:rPr>
+              <w:tab/>
+            </w:r>
+            <w:r>
+              <w:rPr>
+                <w:noProof/>
+                <w:webHidden/>
+              </w:rPr>
+              <w:fldChar w:fldCharType="begin"/>
+            </w:r>
+            <w:r>
+              <w:rPr>
+                <w:noProof/>
+                <w:webHidden/>
+              </w:rPr>
+              <w:instrText xml:space="preserve"> PAGEREF _Toc65440909 \h </w:instrText>
+            </w:r>
+            <w:r>
+              <w:rPr>
+                <w:noProof/>
+                <w:webHidden/>
+              </w:rPr>
+            </w:r>
+            <w:r>
+              <w:rPr>
+                <w:noProof/>
+                <w:webHidden/>
+              </w:rPr>
+              <w:fldChar w:fldCharType="separate"/>
+            </w:r>
+            <w:r>
+              <w:rPr>
+                <w:noProof/>
+                <w:webHidden/>
+              </w:rPr>
+              <w:t>5</w:t>
+            </w:r>
+            <w:r>
+              <w:rPr>
+                <w:noProof/>
+                <w:webHidden/>
+              </w:rPr>
+              <w:fldChar w:fldCharType="end"/>
+            </w:r>
+          </w:hyperlink>
+        </w:p>
+        <w:p>
+          <w:pPr>
+            <w:pStyle w:val="TDC2"/>
+            <w:tabs>
+              <w:tab w:val="right" w:leader="dot" w:pos="8828"/>
+            </w:tabs>
+            <w:rPr>
+              <w:rFonts w:cstheme="minorBidi"/>
+              <w:noProof/>
+            </w:rPr>
+          </w:pPr>
+          <w:hyperlink w:anchor="_Toc65440910" w:history="1">
+            <w:r>
+              <w:rPr>
+                <w:rStyle w:val="Hipervnculo"/>
+                <w:noProof/>
+              </w:rPr>
+              <w:t>Selectores de atributos</w:t>
+            </w:r>
+            <w:r>
+              <w:rPr>
+                <w:noProof/>
+                <w:webHidden/>
+              </w:rPr>
+              <w:tab/>
+            </w:r>
+            <w:r>
+              <w:rPr>
+                <w:noProof/>
+                <w:webHidden/>
+              </w:rPr>
+              <w:fldChar w:fldCharType="begin"/>
+            </w:r>
+            <w:r>
+              <w:rPr>
+                <w:noProof/>
+                <w:webHidden/>
+              </w:rPr>
+              <w:instrText xml:space="preserve"> PAGEREF _Toc65440910 \h </w:instrText>
+            </w:r>
+            <w:r>
+              <w:rPr>
+                <w:noProof/>
+                <w:webHidden/>
+              </w:rPr>
+            </w:r>
+            <w:r>
+              <w:rPr>
+                <w:noProof/>
+                <w:webHidden/>
+              </w:rPr>
+              <w:fldChar w:fldCharType="separate"/>
+            </w:r>
+            <w:r>
+              <w:rPr>
+                <w:noProof/>
+                <w:webHidden/>
+              </w:rPr>
+              <w:t>5</w:t>
+            </w:r>
+            <w:r>
+              <w:rPr>
+                <w:noProof/>
+                <w:webHidden/>
+              </w:rPr>
+              <w:fldChar w:fldCharType="end"/>
+            </w:r>
+          </w:hyperlink>
+        </w:p>
+        <w:p>
+          <w:pPr>
+            <w:pStyle w:val="TDC2"/>
+            <w:tabs>
+              <w:tab w:val="right" w:leader="dot" w:pos="8828"/>
+            </w:tabs>
+            <w:rPr>
+              <w:rFonts w:cstheme="minorBidi"/>
+              <w:noProof/>
+            </w:rPr>
+          </w:pPr>
+          <w:hyperlink w:anchor="_Toc65440911" w:history="1">
+            <w:r>
+              <w:rPr>
+                <w:rStyle w:val="Hipervnculo"/>
+                <w:noProof/>
+              </w:rPr>
+              <w:t>Selectores combinadores</w:t>
+            </w:r>
+            <w:r>
+              <w:rPr>
+                <w:noProof/>
+                <w:webHidden/>
+              </w:rPr>
+              <w:tab/>
+            </w:r>
+            <w:r>
+              <w:rPr>
+                <w:noProof/>
+                <w:webHidden/>
+              </w:rPr>
+              <w:fldChar w:fldCharType="begin"/>
+            </w:r>
+            <w:r>
+              <w:rPr>
+                <w:noProof/>
+                <w:webHidden/>
+              </w:rPr>
+              <w:instrText xml:space="preserve"> PAGEREF _Toc65440911 \h </w:instrText>
+            </w:r>
+            <w:r>
+              <w:rPr>
+                <w:noProof/>
+                <w:webHidden/>
+              </w:rPr>
+            </w:r>
+            <w:r>
+              <w:rPr>
+                <w:noProof/>
+                <w:webHidden/>
+              </w:rPr>
+              <w:fldChar w:fldCharType="separate"/>
+            </w:r>
+            <w:r>
+              <w:rPr>
+                <w:noProof/>
+                <w:webHidden/>
+              </w:rPr>
+              <w:t>5</w:t>
             </w:r>
             <w:r>
               <w:rPr>
@@ -520,14 +934,14 @@
               <w:lang w:val="es-ES" w:eastAsia="es-ES"/>
             </w:rPr>
           </w:pPr>
-          <w:hyperlink w:anchor="_Toc65427223" w:history="1">
+          <w:hyperlink w:anchor="_Toc65440912" w:history="1">
             <w:r>
               <w:rPr>
                 <w:rStyle w:val="Hipervnculo"/>
                 <w:noProof/>
                 <w:lang w:val="es-ES"/>
               </w:rPr>
-              <w:t>SELECTORES</w:t>
+              <w:t>gbfd</w:t>
             </w:r>
             <w:r>
               <w:rPr>
@@ -548,421 +962,7 @@
                 <w:noProof/>
                 <w:webHidden/>
               </w:rPr>
-              <w:instrText xml:space="preserve"> PAGEREF _Toc65427223 \h </w:instrText>
-            </w:r>
-            <w:r>
-              <w:rPr>
-                <w:noProof/>
-                <w:webHidden/>
-              </w:rPr>
-            </w:r>
-            <w:r>
-              <w:rPr>
-                <w:noProof/>
-                <w:webHidden/>
-              </w:rPr>
-              <w:fldChar w:fldCharType="separate"/>
-            </w:r>
-            <w:r>
-              <w:rPr>
-                <w:noProof/>
-                <w:webHidden/>
-              </w:rPr>
-              <w:t>4</w:t>
-            </w:r>
-            <w:r>
-              <w:rPr>
-                <w:noProof/>
-                <w:webHidden/>
-              </w:rPr>
-              <w:fldChar w:fldCharType="end"/>
-            </w:r>
-          </w:hyperlink>
-        </w:p>
-        <w:p>
-          <w:pPr>
-            <w:pStyle w:val="TDC2"/>
-            <w:tabs>
-              <w:tab w:val="right" w:leader="dot" w:pos="8828"/>
-            </w:tabs>
-            <w:rPr>
-              <w:rFonts w:cstheme="minorBidi"/>
-              <w:noProof/>
-            </w:rPr>
-          </w:pPr>
-          <w:hyperlink w:anchor="_Toc65427224" w:history="1">
-            <w:r>
-              <w:rPr>
-                <w:rStyle w:val="Hipervnculo"/>
-                <w:noProof/>
-              </w:rPr>
-              <w:t>Selectores de etiqueta</w:t>
-            </w:r>
-            <w:r>
-              <w:rPr>
-                <w:noProof/>
-                <w:webHidden/>
-              </w:rPr>
-              <w:tab/>
-            </w:r>
-            <w:r>
-              <w:rPr>
-                <w:noProof/>
-                <w:webHidden/>
-              </w:rPr>
-              <w:fldChar w:fldCharType="begin"/>
-            </w:r>
-            <w:r>
-              <w:rPr>
-                <w:noProof/>
-                <w:webHidden/>
-              </w:rPr>
-              <w:instrText xml:space="preserve"> PAGEREF _Toc65427224 \h </w:instrText>
-            </w:r>
-            <w:r>
-              <w:rPr>
-                <w:noProof/>
-                <w:webHidden/>
-              </w:rPr>
-            </w:r>
-            <w:r>
-              <w:rPr>
-                <w:noProof/>
-                <w:webHidden/>
-              </w:rPr>
-              <w:fldChar w:fldCharType="separate"/>
-            </w:r>
-            <w:r>
-              <w:rPr>
-                <w:noProof/>
-                <w:webHidden/>
-              </w:rPr>
-              <w:t>4</w:t>
-            </w:r>
-            <w:r>
-              <w:rPr>
-                <w:noProof/>
-                <w:webHidden/>
-              </w:rPr>
-              <w:fldChar w:fldCharType="end"/>
-            </w:r>
-          </w:hyperlink>
-        </w:p>
-        <w:p>
-          <w:pPr>
-            <w:pStyle w:val="TDC2"/>
-            <w:tabs>
-              <w:tab w:val="right" w:leader="dot" w:pos="8828"/>
-            </w:tabs>
-            <w:rPr>
-              <w:rFonts w:cstheme="minorBidi"/>
-              <w:noProof/>
-            </w:rPr>
-          </w:pPr>
-          <w:hyperlink w:anchor="_Toc65427225" w:history="1">
-            <w:r>
-              <w:rPr>
-                <w:rStyle w:val="Hipervnculo"/>
-                <w:noProof/>
-              </w:rPr>
-              <w:t>Selectores de clases</w:t>
-            </w:r>
-            <w:r>
-              <w:rPr>
-                <w:noProof/>
-                <w:webHidden/>
-              </w:rPr>
-              <w:tab/>
-            </w:r>
-            <w:r>
-              <w:rPr>
-                <w:noProof/>
-                <w:webHidden/>
-              </w:rPr>
-              <w:fldChar w:fldCharType="begin"/>
-            </w:r>
-            <w:r>
-              <w:rPr>
-                <w:noProof/>
-                <w:webHidden/>
-              </w:rPr>
-              <w:instrText xml:space="preserve"> PAGEREF _Toc65427225 \h </w:instrText>
-            </w:r>
-            <w:r>
-              <w:rPr>
-                <w:noProof/>
-                <w:webHidden/>
-              </w:rPr>
-            </w:r>
-            <w:r>
-              <w:rPr>
-                <w:noProof/>
-                <w:webHidden/>
-              </w:rPr>
-              <w:fldChar w:fldCharType="separate"/>
-            </w:r>
-            <w:r>
-              <w:rPr>
-                <w:noProof/>
-                <w:webHidden/>
-              </w:rPr>
-              <w:t>4</w:t>
-            </w:r>
-            <w:r>
-              <w:rPr>
-                <w:noProof/>
-                <w:webHidden/>
-              </w:rPr>
-              <w:fldChar w:fldCharType="end"/>
-            </w:r>
-          </w:hyperlink>
-        </w:p>
-        <w:p>
-          <w:pPr>
-            <w:pStyle w:val="TDC2"/>
-            <w:tabs>
-              <w:tab w:val="right" w:leader="dot" w:pos="8828"/>
-            </w:tabs>
-            <w:rPr>
-              <w:rFonts w:cstheme="minorBidi"/>
-              <w:noProof/>
-            </w:rPr>
-          </w:pPr>
-          <w:hyperlink w:anchor="_Toc65427226" w:history="1">
-            <w:r>
-              <w:rPr>
-                <w:rStyle w:val="Hipervnculo"/>
-                <w:noProof/>
-              </w:rPr>
-              <w:t>Selectores de id</w:t>
-            </w:r>
-            <w:r>
-              <w:rPr>
-                <w:noProof/>
-                <w:webHidden/>
-              </w:rPr>
-              <w:tab/>
-            </w:r>
-            <w:r>
-              <w:rPr>
-                <w:noProof/>
-                <w:webHidden/>
-              </w:rPr>
-              <w:fldChar w:fldCharType="begin"/>
-            </w:r>
-            <w:r>
-              <w:rPr>
-                <w:noProof/>
-                <w:webHidden/>
-              </w:rPr>
-              <w:instrText xml:space="preserve"> PAGEREF _Toc65427226 \h </w:instrText>
-            </w:r>
-            <w:r>
-              <w:rPr>
-                <w:noProof/>
-                <w:webHidden/>
-              </w:rPr>
-            </w:r>
-            <w:r>
-              <w:rPr>
-                <w:noProof/>
-                <w:webHidden/>
-              </w:rPr>
-              <w:fldChar w:fldCharType="separate"/>
-            </w:r>
-            <w:r>
-              <w:rPr>
-                <w:noProof/>
-                <w:webHidden/>
-              </w:rPr>
-              <w:t>4</w:t>
-            </w:r>
-            <w:r>
-              <w:rPr>
-                <w:noProof/>
-                <w:webHidden/>
-              </w:rPr>
-              <w:fldChar w:fldCharType="end"/>
-            </w:r>
-          </w:hyperlink>
-        </w:p>
-        <w:p>
-          <w:pPr>
-            <w:pStyle w:val="TDC2"/>
-            <w:tabs>
-              <w:tab w:val="right" w:leader="dot" w:pos="8828"/>
-            </w:tabs>
-            <w:rPr>
-              <w:rFonts w:cstheme="minorBidi"/>
-              <w:noProof/>
-            </w:rPr>
-          </w:pPr>
-          <w:hyperlink w:anchor="_Toc65427227" w:history="1">
-            <w:r>
-              <w:rPr>
-                <w:rStyle w:val="Hipervnculo"/>
-                <w:noProof/>
-              </w:rPr>
-              <w:t>Selectores universales</w:t>
-            </w:r>
-            <w:r>
-              <w:rPr>
-                <w:noProof/>
-                <w:webHidden/>
-              </w:rPr>
-              <w:tab/>
-            </w:r>
-            <w:r>
-              <w:rPr>
-                <w:noProof/>
-                <w:webHidden/>
-              </w:rPr>
-              <w:fldChar w:fldCharType="begin"/>
-            </w:r>
-            <w:r>
-              <w:rPr>
-                <w:noProof/>
-                <w:webHidden/>
-              </w:rPr>
-              <w:instrText xml:space="preserve"> PAGEREF _Toc65427227 \h </w:instrText>
-            </w:r>
-            <w:r>
-              <w:rPr>
-                <w:noProof/>
-                <w:webHidden/>
-              </w:rPr>
-            </w:r>
-            <w:r>
-              <w:rPr>
-                <w:noProof/>
-                <w:webHidden/>
-              </w:rPr>
-              <w:fldChar w:fldCharType="separate"/>
-            </w:r>
-            <w:r>
-              <w:rPr>
-                <w:noProof/>
-                <w:webHidden/>
-              </w:rPr>
-              <w:t>4</w:t>
-            </w:r>
-            <w:r>
-              <w:rPr>
-                <w:noProof/>
-                <w:webHidden/>
-              </w:rPr>
-              <w:fldChar w:fldCharType="end"/>
-            </w:r>
-          </w:hyperlink>
-        </w:p>
-        <w:p>
-          <w:pPr>
-            <w:pStyle w:val="TDC2"/>
-            <w:tabs>
-              <w:tab w:val="right" w:leader="dot" w:pos="8828"/>
-            </w:tabs>
-            <w:rPr>
-              <w:rFonts w:cstheme="minorBidi"/>
-              <w:noProof/>
-            </w:rPr>
-          </w:pPr>
-          <w:hyperlink w:anchor="_Toc65427228" w:history="1">
-            <w:r>
-              <w:rPr>
-                <w:rStyle w:val="Hipervnculo"/>
-                <w:noProof/>
-              </w:rPr>
-              <w:t>Selectores de atributos</w:t>
-            </w:r>
-            <w:r>
-              <w:rPr>
-                <w:noProof/>
-                <w:webHidden/>
-              </w:rPr>
-              <w:tab/>
-            </w:r>
-            <w:r>
-              <w:rPr>
-                <w:noProof/>
-                <w:webHidden/>
-              </w:rPr>
-              <w:fldChar w:fldCharType="begin"/>
-            </w:r>
-            <w:r>
-              <w:rPr>
-                <w:noProof/>
-                <w:webHidden/>
-              </w:rPr>
-              <w:instrText xml:space="preserve"> PAGEREF _Toc65427228 \h </w:instrText>
-            </w:r>
-            <w:r>
-              <w:rPr>
-                <w:noProof/>
-                <w:webHidden/>
-              </w:rPr>
-            </w:r>
-            <w:r>
-              <w:rPr>
-                <w:noProof/>
-                <w:webHidden/>
-              </w:rPr>
-              <w:fldChar w:fldCharType="separate"/>
-            </w:r>
-            <w:r>
-              <w:rPr>
-                <w:noProof/>
-                <w:webHidden/>
-              </w:rPr>
-              <w:t>4</w:t>
-            </w:r>
-            <w:r>
-              <w:rPr>
-                <w:noProof/>
-                <w:webHidden/>
-              </w:rPr>
-              <w:fldChar w:fldCharType="end"/>
-            </w:r>
-          </w:hyperlink>
-        </w:p>
-        <w:p>
-          <w:pPr>
-            <w:pStyle w:val="TDC2"/>
-            <w:tabs>
-              <w:tab w:val="right" w:leader="dot" w:pos="8828"/>
-            </w:tabs>
-            <w:rPr>
-              <w:rFonts w:cstheme="minorBidi"/>
-              <w:noProof/>
-            </w:rPr>
-          </w:pPr>
-          <w:hyperlink w:anchor="_Toc65427229" w:history="1">
-            <w:r>
-              <w:rPr>
-                <w:rStyle w:val="Hipervnculo"/>
-                <w:noProof/>
-              </w:rPr>
-              <w:t>Selectores combinadores</w:t>
-            </w:r>
-            <w:r>
-              <w:rPr>
-                <w:noProof/>
-                <w:webHidden/>
-              </w:rPr>
-              <w:tab/>
-            </w:r>
-            <w:r>
-              <w:rPr>
-                <w:noProof/>
-                <w:webHidden/>
-              </w:rPr>
-              <w:fldChar w:fldCharType="begin"/>
-            </w:r>
-            <w:r>
-              <w:rPr>
-                <w:noProof/>
-                <w:webHidden/>
-              </w:rPr>
-              <w:instrText xml:space="preserve"> PAGEREF _Toc65427229 \h </w:instrText>
+              <w:instrText xml:space="preserve"> PAGEREF _Toc65440912 \h </w:instrText>
             </w:r>
             <w:r>
               <w:rPr>
@@ -1032,7 +1032,7 @@
           <w:lang w:val="es-ES"/>
         </w:rPr>
       </w:pPr>
-      <w:bookmarkStart w:id="0" w:name="_Toc65427221"/>
+      <w:bookmarkStart w:id="0" w:name="_Toc65440904"/>
       <w:r>
         <w:rPr>
           <w:sz w:val="36"/>
@@ -1054,43 +1054,15 @@
         <w:rPr>
           <w:lang w:val="es-ES"/>
         </w:rPr>
-        <w:t xml:space="preserve">Hojas de Estilo en Cascada (del inglés Cascading Style Sheets) o CSS es el lenguaje de estilos utilizado para describir la presentación de documentos HTML o XML (incluyendo varios </w:t>
-      </w:r>
-      <w:r>
-        <w:rPr>
-          <w:lang w:val="es-ES"/>
-        </w:rPr>
-        <w:t>lenguajes</w:t>
-      </w:r>
-      <w:r>
-        <w:rPr>
-          <w:lang w:val="es-ES"/>
-        </w:rPr>
-        <w:t xml:space="preserve"> basados en XML como SVG, MathML o XHTML). CSS describe como debe ser renderizado el elemento estructurado en la pantalla, en papel, en el habla o en otros medios.</w:t>
-      </w:r>
-      <w:r>
-        <w:rPr>
-          <w:lang w:val="es-ES"/>
-        </w:rPr>
-        <w:br w:type="page"/>
-      </w:r>
-    </w:p>
-    <w:p>
-      <w:pPr>
-        <w:pStyle w:val="Ttulo1"/>
-        <w:rPr>
-          <w:lang w:val="es-ES"/>
-        </w:rPr>
-      </w:pPr>
-      <w:bookmarkStart w:id="1" w:name="_Toc65427222"/>
-      <w:r>
-        <w:rPr>
-          <w:lang w:val="es-ES"/>
-        </w:rPr>
-        <w:lastRenderedPageBreak/>
-        <w:t>ESTRUCTURA</w:t>
-      </w:r>
-      <w:bookmarkEnd w:id="1"/>
+        <w:t>Hojas de Estilo en Cascada (del inglés Cascading Style Sheets) o CSS es el lenguaje de estilos utilizado para describir la presentación de documentos HTML o XML (incluyendo varios lenguajes basados en XML como SVG, MathML o XHTML). CSS describe como debe ser renderizado el elemento estructurado en la pantalla, en papel, en el habla o en otros medios.</w:t>
+      </w:r>
+    </w:p>
+    <w:p>
+      <w:pPr>
+        <w:rPr>
+          <w:lang w:val="es-ES"/>
+        </w:rPr>
+      </w:pPr>
     </w:p>
     <w:p>
       <w:pPr>
@@ -1104,10 +1076,10 @@
           <w:noProof/>
         </w:rPr>
         <w:drawing>
-          <wp:inline distT="0" distB="0" distL="0" distR="0" wp14:anchorId="14E3D293" wp14:editId="34D49466">
+          <wp:inline distT="0" distB="0" distL="0" distR="0" wp14:anchorId="22DFE1C9" wp14:editId="01E5A71A">
             <wp:extent cx="2914650" cy="925380"/>
             <wp:effectExtent l="0" t="0" r="0" b="8255"/>
-            <wp:docPr id="1" name="Imagen 1"/>
+            <wp:docPr id="7" name="Imagen 7"/>
             <wp:cNvGraphicFramePr>
               <a:graphicFrameLocks xmlns:a="http://schemas.openxmlformats.org/drawingml/2006/main" noChangeAspect="1"/>
             </wp:cNvGraphicFramePr>
@@ -1139,6 +1111,12 @@
           </wp:inline>
         </w:drawing>
       </w:r>
+      <w:r>
+        <w:rPr>
+          <w:lang w:val="es-ES"/>
+        </w:rPr>
+        <w:br w:type="page"/>
+      </w:r>
     </w:p>
     <w:p>
       <w:pPr>
@@ -1147,14 +1125,15 @@
           <w:lang w:val="es-ES"/>
         </w:rPr>
       </w:pPr>
-      <w:bookmarkStart w:id="2" w:name="_Toc65427223"/>
-      <w:r>
-        <w:rPr>
-          <w:lang w:val="es-ES"/>
-        </w:rPr>
+      <w:bookmarkStart w:id="1" w:name="_Toc65440905"/>
+      <w:r>
+        <w:rPr>
+          <w:lang w:val="es-ES"/>
+        </w:rPr>
+        <w:lastRenderedPageBreak/>
         <w:t>SELECTORES</w:t>
       </w:r>
-      <w:bookmarkEnd w:id="2"/>
+      <w:bookmarkEnd w:id="1"/>
     </w:p>
     <w:p>
       <w:pPr>
@@ -1164,14 +1143,14 @@
           <w:lang w:val="es-ES"/>
         </w:rPr>
       </w:pPr>
-      <w:bookmarkStart w:id="3" w:name="_Toc65427224"/>
+      <w:bookmarkStart w:id="2" w:name="_Toc65440906"/>
       <w:r>
         <w:rPr>
           <w:lang w:val="es-ES"/>
         </w:rPr>
         <w:t>Selectores de etiqueta</w:t>
       </w:r>
-      <w:bookmarkEnd w:id="3"/>
+      <w:bookmarkEnd w:id="2"/>
     </w:p>
     <w:p>
       <w:pPr>
@@ -1258,14 +1237,14 @@
           <w:lang w:val="es-ES"/>
         </w:rPr>
       </w:pPr>
-      <w:bookmarkStart w:id="4" w:name="_Toc65427225"/>
+      <w:bookmarkStart w:id="3" w:name="_Toc65440907"/>
       <w:r>
         <w:rPr>
           <w:lang w:val="es-ES"/>
         </w:rPr>
         <w:t>Selectores de clases</w:t>
       </w:r>
-      <w:bookmarkEnd w:id="4"/>
+      <w:bookmarkEnd w:id="3"/>
     </w:p>
     <w:p>
       <w:pPr>
@@ -1338,14 +1317,14 @@
           <w:lang w:val="es-ES"/>
         </w:rPr>
       </w:pPr>
-      <w:bookmarkStart w:id="5" w:name="_Toc65427226"/>
+      <w:bookmarkStart w:id="4" w:name="_Toc65440908"/>
       <w:r>
         <w:rPr>
           <w:lang w:val="es-ES"/>
         </w:rPr>
         <w:t>Selectores de id</w:t>
       </w:r>
-      <w:bookmarkEnd w:id="5"/>
+      <w:bookmarkEnd w:id="4"/>
     </w:p>
     <w:p>
       <w:pPr>
@@ -1420,14 +1399,14 @@
           <w:lang w:val="es-ES"/>
         </w:rPr>
       </w:pPr>
-      <w:bookmarkStart w:id="6" w:name="_Toc65427227"/>
+      <w:bookmarkStart w:id="5" w:name="_Toc65440909"/>
       <w:r>
         <w:rPr>
           <w:lang w:val="es-ES"/>
         </w:rPr>
         <w:t>Selectores universales</w:t>
       </w:r>
-      <w:bookmarkEnd w:id="6"/>
+      <w:bookmarkEnd w:id="5"/>
     </w:p>
     <w:p>
       <w:pPr>
@@ -1511,14 +1490,14 @@
           <w:lang w:val="es-ES"/>
         </w:rPr>
       </w:pPr>
-      <w:bookmarkStart w:id="7" w:name="_Toc65427228"/>
+      <w:bookmarkStart w:id="6" w:name="_Toc65440910"/>
       <w:r>
         <w:rPr>
           <w:lang w:val="es-ES"/>
         </w:rPr>
         <w:t>Selectores de atributos</w:t>
       </w:r>
-      <w:bookmarkEnd w:id="7"/>
+      <w:bookmarkEnd w:id="6"/>
     </w:p>
     <w:p>
       <w:pPr>
@@ -1700,7 +1679,6 @@
         <w:rPr>
           <w:lang w:val="es-ES"/>
         </w:rPr>
-        <w:lastRenderedPageBreak/>
         <w:t>($=) Selecciona los que terminan en ese valor.</w:t>
       </w:r>
     </w:p>
@@ -1987,14 +1965,14 @@
           <w:lang w:val="es-ES"/>
         </w:rPr>
       </w:pPr>
-      <w:bookmarkStart w:id="8" w:name="_Toc65427229"/>
+      <w:bookmarkStart w:id="7" w:name="_Toc65440911"/>
       <w:r>
         <w:rPr>
           <w:lang w:val="es-ES"/>
         </w:rPr>
         <w:t>Selectores combinadores</w:t>
       </w:r>
-      <w:bookmarkEnd w:id="8"/>
+      <w:bookmarkEnd w:id="7"/>
     </w:p>
     <w:p>
       <w:pPr>
@@ -2312,14 +2290,266 @@
     </w:p>
     <w:p>
       <w:pPr>
+        <w:pStyle w:val="Ttulo1"/>
+        <w:rPr>
+          <w:lang w:val="es-ES"/>
+        </w:rPr>
+      </w:pPr>
+      <w:r>
+        <w:rPr>
+          <w:lang w:val="es-ES"/>
+        </w:rPr>
+        <w:t>ESPECIFICIDAD, CASCADA Y HERENCIA</w:t>
+      </w:r>
+    </w:p>
+    <w:p>
+      <w:pPr>
+        <w:rPr>
+          <w:lang w:val="es-ES"/>
+        </w:rPr>
+      </w:pPr>
+      <w:r>
+        <w:rPr>
+          <w:lang w:val="es-ES"/>
+        </w:rPr>
+        <w:t>El orden en el que se resuelven los conflictos en CSS es !important -&gt; especificidad -&gt; cascada</w:t>
+      </w:r>
+    </w:p>
+    <w:p>
+      <w:pPr>
+        <w:pStyle w:val="Ttulo2"/>
+        <w:ind w:left="720"/>
+        <w:rPr>
+          <w:lang w:val="es-ES"/>
+        </w:rPr>
+      </w:pPr>
+      <w:r>
+        <w:rPr>
+          <w:lang w:val="es-ES"/>
+        </w:rPr>
+        <w:t>Herencia</w:t>
+      </w:r>
+    </w:p>
+    <w:p>
+      <w:pPr>
+        <w:ind w:left="720"/>
+        <w:rPr>
+          <w:lang w:val="es-ES"/>
+        </w:rPr>
+      </w:pPr>
+      <w:r>
+        <w:rPr>
+          <w:lang w:val="es-ES"/>
+        </w:rPr>
+        <w:t>Se aplica con el valor inherit, esto obliga al elemento a heredar la propiedad de su elemento más cercano.</w:t>
+      </w:r>
+    </w:p>
+    <w:p>
+      <w:pPr>
+        <w:ind w:left="1440"/>
+        <w:jc w:val="center"/>
+        <w:rPr>
+          <w:lang w:val="es-ES"/>
+        </w:rPr>
+      </w:pPr>
+      <w:r>
+        <w:rPr>
+          <w:noProof/>
+        </w:rPr>
+        <w:drawing>
+          <wp:inline distT="0" distB="0" distL="0" distR="0" wp14:anchorId="4443BBDB" wp14:editId="492B5F11">
+            <wp:extent cx="1314450" cy="1091662"/>
+            <wp:effectExtent l="0" t="0" r="0" b="0"/>
+            <wp:docPr id="14" name="Imagen 14"/>
+            <wp:cNvGraphicFramePr>
+              <a:graphicFrameLocks xmlns:a="http://schemas.openxmlformats.org/drawingml/2006/main" noChangeAspect="1"/>
+            </wp:cNvGraphicFramePr>
+            <a:graphic xmlns:a="http://schemas.openxmlformats.org/drawingml/2006/main">
+              <a:graphicData uri="http://schemas.openxmlformats.org/drawingml/2006/picture">
+                <pic:pic xmlns:pic="http://schemas.openxmlformats.org/drawingml/2006/picture">
+                  <pic:nvPicPr>
+                    <pic:cNvPr id="1" name=""/>
+                    <pic:cNvPicPr/>
+                  </pic:nvPicPr>
+                  <pic:blipFill>
+                    <a:blip r:embed="rId23"/>
+                    <a:stretch>
+                      <a:fillRect/>
+                    </a:stretch>
+                  </pic:blipFill>
+                  <pic:spPr>
+                    <a:xfrm>
+                      <a:off x="0" y="0"/>
+                      <a:ext cx="1368620" cy="1136651"/>
+                    </a:xfrm>
+                    <a:prstGeom prst="rect">
+                      <a:avLst/>
+                    </a:prstGeom>
+                  </pic:spPr>
+                </pic:pic>
+              </a:graphicData>
+            </a:graphic>
+          </wp:inline>
+        </w:drawing>
+      </w:r>
+    </w:p>
+    <w:p>
+      <w:pPr>
+        <w:pStyle w:val="Ttulo2"/>
+        <w:ind w:left="720"/>
+        <w:rPr>
+          <w:lang w:val="es-ES"/>
+        </w:rPr>
+      </w:pPr>
+      <w:r>
+        <w:rPr>
+          <w:lang w:val="es-ES"/>
+        </w:rPr>
+        <w:t>Cascada</w:t>
+      </w:r>
+    </w:p>
+    <w:p>
+      <w:pPr>
+        <w:ind w:left="720"/>
+        <w:rPr>
+          <w:lang w:val="es-ES"/>
+        </w:rPr>
+      </w:pPr>
+      <w:r>
+        <w:rPr>
+          <w:lang w:val="es-ES"/>
+        </w:rPr>
+        <w:t>Es el orden en el que se aplican los estilos al ir leyendo el CSS. Los estilos que vienen después sobrescriben a los anteriores.</w:t>
+      </w:r>
+    </w:p>
+    <w:p>
+      <w:pPr>
+        <w:pStyle w:val="Ttulo2"/>
+        <w:ind w:left="720"/>
+        <w:rPr>
+          <w:lang w:val="es-ES"/>
+        </w:rPr>
+      </w:pPr>
+      <w:r>
+        <w:rPr>
+          <w:lang w:val="es-ES"/>
+        </w:rPr>
+        <w:t>Especificidad</w:t>
+      </w:r>
+    </w:p>
+    <w:p>
+      <w:pPr>
+        <w:ind w:left="720"/>
+        <w:rPr>
+          <w:lang w:val="es-ES"/>
+        </w:rPr>
+      </w:pPr>
+      <w:r>
+        <w:rPr>
+          <w:lang w:val="es-ES"/>
+        </w:rPr>
+        <w:t>Es el peso que tiene un selector cuando hay conflicto de estilos.</w:t>
+      </w:r>
+    </w:p>
+    <w:p>
+      <w:pPr>
+        <w:ind w:left="720"/>
+        <w:jc w:val="center"/>
+        <w:rPr>
+          <w:lang w:val="es-ES"/>
+        </w:rPr>
+      </w:pPr>
+      <w:r>
+        <w:rPr>
+          <w:noProof/>
+        </w:rPr>
+        <w:drawing>
+          <wp:inline distT="0" distB="0" distL="0" distR="0" wp14:anchorId="76D452A9" wp14:editId="3B8884C3">
+            <wp:extent cx="2827522" cy="1362075"/>
+            <wp:effectExtent l="0" t="0" r="0" b="0"/>
+            <wp:docPr id="1" name="Imagen 1"/>
+            <wp:cNvGraphicFramePr>
+              <a:graphicFrameLocks xmlns:a="http://schemas.openxmlformats.org/drawingml/2006/main" noChangeAspect="1"/>
+            </wp:cNvGraphicFramePr>
+            <a:graphic xmlns:a="http://schemas.openxmlformats.org/drawingml/2006/main">
+              <a:graphicData uri="http://schemas.openxmlformats.org/drawingml/2006/picture">
+                <pic:pic xmlns:pic="http://schemas.openxmlformats.org/drawingml/2006/picture">
+                  <pic:nvPicPr>
+                    <pic:cNvPr id="1" name=""/>
+                    <pic:cNvPicPr/>
+                  </pic:nvPicPr>
+                  <pic:blipFill>
+                    <a:blip r:embed="rId24"/>
+                    <a:stretch>
+                      <a:fillRect/>
+                    </a:stretch>
+                  </pic:blipFill>
+                  <pic:spPr>
+                    <a:xfrm>
+                      <a:off x="0" y="0"/>
+                      <a:ext cx="2873556" cy="1384251"/>
+                    </a:xfrm>
+                    <a:prstGeom prst="rect">
+                      <a:avLst/>
+                    </a:prstGeom>
+                  </pic:spPr>
+                </pic:pic>
+              </a:graphicData>
+            </a:graphic>
+          </wp:inline>
+        </w:drawing>
+      </w:r>
+      <w:r>
+        <w:rPr>
+          <w:noProof/>
+        </w:rPr>
+        <w:drawing>
+          <wp:inline distT="0" distB="0" distL="0" distR="0" wp14:anchorId="58400B3D" wp14:editId="112607D3">
+            <wp:extent cx="2190750" cy="668663"/>
+            <wp:effectExtent l="0" t="0" r="0" b="0"/>
+            <wp:docPr id="17" name="Imagen 17"/>
+            <wp:cNvGraphicFramePr>
+              <a:graphicFrameLocks xmlns:a="http://schemas.openxmlformats.org/drawingml/2006/main" noChangeAspect="1"/>
+            </wp:cNvGraphicFramePr>
+            <a:graphic xmlns:a="http://schemas.openxmlformats.org/drawingml/2006/main">
+              <a:graphicData uri="http://schemas.openxmlformats.org/drawingml/2006/picture">
+                <pic:pic xmlns:pic="http://schemas.openxmlformats.org/drawingml/2006/picture">
+                  <pic:nvPicPr>
+                    <pic:cNvPr id="1" name=""/>
+                    <pic:cNvPicPr/>
+                  </pic:nvPicPr>
+                  <pic:blipFill>
+                    <a:blip r:embed="rId25"/>
+                    <a:stretch>
+                      <a:fillRect/>
+                    </a:stretch>
+                  </pic:blipFill>
+                  <pic:spPr>
+                    <a:xfrm>
+                      <a:off x="0" y="0"/>
+                      <a:ext cx="2215473" cy="676209"/>
+                    </a:xfrm>
+                    <a:prstGeom prst="rect">
+                      <a:avLst/>
+                    </a:prstGeom>
+                  </pic:spPr>
+                </pic:pic>
+              </a:graphicData>
+            </a:graphic>
+          </wp:inline>
+        </w:drawing>
+      </w:r>
+    </w:p>
+    <w:p>
+      <w:pPr>
         <w:rPr>
           <w:lang w:val="es-ES"/>
         </w:rPr>
       </w:pPr>
     </w:p>
     <w:sectPr>
-      <w:headerReference w:type="default" r:id="rId23"/>
-      <w:footerReference w:type="default" r:id="rId24"/>
+      <w:headerReference w:type="default" r:id="rId26"/>
+      <w:footerReference w:type="default" r:id="rId27"/>
       <w:pgSz w:w="12240" w:h="15840"/>
       <w:pgMar w:top="1417" w:right="1701" w:bottom="1417" w:left="1701" w:header="708" w:footer="708" w:gutter="0"/>
       <w:cols w:space="708"/>

</xml_diff>

<commit_message>
Added reset CSS and BEM methodology
</commit_message>
<xml_diff>
--- a/Apuntes.docx
+++ b/Apuntes.docx
@@ -376,7 +376,7 @@
           <w:r>
             <w:fldChar w:fldCharType="separate"/>
           </w:r>
-          <w:hyperlink w:anchor="_Toc65440904" w:history="1">
+          <w:hyperlink w:anchor="_Toc65673212" w:history="1">
             <w:r>
               <w:rPr>
                 <w:rStyle w:val="Hipervnculo"/>
@@ -404,7 +404,7 @@
                 <w:noProof/>
                 <w:webHidden/>
               </w:rPr>
-              <w:instrText xml:space="preserve"> PAGEREF _Toc65440904 \h </w:instrText>
+              <w:instrText xml:space="preserve"> PAGEREF _Toc65673212 \h </w:instrText>
             </w:r>
             <w:r>
               <w:rPr>
@@ -448,7 +448,7 @@
               <w:lang w:val="es-ES" w:eastAsia="es-ES"/>
             </w:rPr>
           </w:pPr>
-          <w:hyperlink w:anchor="_Toc65440905" w:history="1">
+          <w:hyperlink w:anchor="_Toc65673213" w:history="1">
             <w:r>
               <w:rPr>
                 <w:rStyle w:val="Hipervnculo"/>
@@ -476,7 +476,7 @@
                 <w:noProof/>
                 <w:webHidden/>
               </w:rPr>
-              <w:instrText xml:space="preserve"> PAGEREF _Toc65440905 \h </w:instrText>
+              <w:instrText xml:space="preserve"> PAGEREF _Toc65673213 \h </w:instrText>
             </w:r>
             <w:r>
               <w:rPr>
@@ -518,7 +518,7 @@
               <w:noProof/>
             </w:rPr>
           </w:pPr>
-          <w:hyperlink w:anchor="_Toc65440906" w:history="1">
+          <w:hyperlink w:anchor="_Toc65673214" w:history="1">
             <w:r>
               <w:rPr>
                 <w:rStyle w:val="Hipervnculo"/>
@@ -545,7 +545,7 @@
                 <w:noProof/>
                 <w:webHidden/>
               </w:rPr>
-              <w:instrText xml:space="preserve"> PAGEREF _Toc65440906 \h </w:instrText>
+              <w:instrText xml:space="preserve"> PAGEREF _Toc65673214 \h </w:instrText>
             </w:r>
             <w:r>
               <w:rPr>
@@ -587,7 +587,7 @@
               <w:noProof/>
             </w:rPr>
           </w:pPr>
-          <w:hyperlink w:anchor="_Toc65440907" w:history="1">
+          <w:hyperlink w:anchor="_Toc65673215" w:history="1">
             <w:r>
               <w:rPr>
                 <w:rStyle w:val="Hipervnculo"/>
@@ -614,7 +614,7 @@
                 <w:noProof/>
                 <w:webHidden/>
               </w:rPr>
-              <w:instrText xml:space="preserve"> PAGEREF _Toc65440907 \h </w:instrText>
+              <w:instrText xml:space="preserve"> PAGEREF _Toc65673215 \h </w:instrText>
             </w:r>
             <w:r>
               <w:rPr>
@@ -656,7 +656,7 @@
               <w:noProof/>
             </w:rPr>
           </w:pPr>
-          <w:hyperlink w:anchor="_Toc65440908" w:history="1">
+          <w:hyperlink w:anchor="_Toc65673216" w:history="1">
             <w:r>
               <w:rPr>
                 <w:rStyle w:val="Hipervnculo"/>
@@ -683,7 +683,7 @@
                 <w:noProof/>
                 <w:webHidden/>
               </w:rPr>
-              <w:instrText xml:space="preserve"> PAGEREF _Toc65440908 \h </w:instrText>
+              <w:instrText xml:space="preserve"> PAGEREF _Toc65673216 \h </w:instrText>
             </w:r>
             <w:r>
               <w:rPr>
@@ -725,7 +725,7 @@
               <w:noProof/>
             </w:rPr>
           </w:pPr>
-          <w:hyperlink w:anchor="_Toc65440909" w:history="1">
+          <w:hyperlink w:anchor="_Toc65673217" w:history="1">
             <w:r>
               <w:rPr>
                 <w:rStyle w:val="Hipervnculo"/>
@@ -752,7 +752,7 @@
                 <w:noProof/>
                 <w:webHidden/>
               </w:rPr>
-              <w:instrText xml:space="preserve"> PAGEREF _Toc65440909 \h </w:instrText>
+              <w:instrText xml:space="preserve"> PAGEREF _Toc65673217 \h </w:instrText>
             </w:r>
             <w:r>
               <w:rPr>
@@ -794,7 +794,7 @@
               <w:noProof/>
             </w:rPr>
           </w:pPr>
-          <w:hyperlink w:anchor="_Toc65440910" w:history="1">
+          <w:hyperlink w:anchor="_Toc65673218" w:history="1">
             <w:r>
               <w:rPr>
                 <w:rStyle w:val="Hipervnculo"/>
@@ -821,7 +821,7 @@
                 <w:noProof/>
                 <w:webHidden/>
               </w:rPr>
-              <w:instrText xml:space="preserve"> PAGEREF _Toc65440910 \h </w:instrText>
+              <w:instrText xml:space="preserve"> PAGEREF _Toc65673218 \h </w:instrText>
             </w:r>
             <w:r>
               <w:rPr>
@@ -863,7 +863,7 @@
               <w:noProof/>
             </w:rPr>
           </w:pPr>
-          <w:hyperlink w:anchor="_Toc65440911" w:history="1">
+          <w:hyperlink w:anchor="_Toc65673219" w:history="1">
             <w:r>
               <w:rPr>
                 <w:rStyle w:val="Hipervnculo"/>
@@ -890,7 +890,7 @@
                 <w:noProof/>
                 <w:webHidden/>
               </w:rPr>
-              <w:instrText xml:space="preserve"> PAGEREF _Toc65440911 \h </w:instrText>
+              <w:instrText xml:space="preserve"> PAGEREF _Toc65673219 \h </w:instrText>
             </w:r>
             <w:r>
               <w:rPr>
@@ -934,14 +934,14 @@
               <w:lang w:val="es-ES" w:eastAsia="es-ES"/>
             </w:rPr>
           </w:pPr>
-          <w:hyperlink w:anchor="_Toc65440912" w:history="1">
+          <w:hyperlink w:anchor="_Toc65673220" w:history="1">
             <w:r>
               <w:rPr>
                 <w:rStyle w:val="Hipervnculo"/>
                 <w:noProof/>
                 <w:lang w:val="es-ES"/>
               </w:rPr>
-              <w:t>gbfd</w:t>
+              <w:t>ESPECIFICIDAD, CASCADA Y HERENCIA</w:t>
             </w:r>
             <w:r>
               <w:rPr>
@@ -962,7 +962,427 @@
                 <w:noProof/>
                 <w:webHidden/>
               </w:rPr>
-              <w:instrText xml:space="preserve"> PAGEREF _Toc65440912 \h </w:instrText>
+              <w:instrText xml:space="preserve"> PAGEREF _Toc65673220 \h </w:instrText>
+            </w:r>
+            <w:r>
+              <w:rPr>
+                <w:noProof/>
+                <w:webHidden/>
+              </w:rPr>
+            </w:r>
+            <w:r>
+              <w:rPr>
+                <w:noProof/>
+                <w:webHidden/>
+              </w:rPr>
+              <w:fldChar w:fldCharType="separate"/>
+            </w:r>
+            <w:r>
+              <w:rPr>
+                <w:noProof/>
+                <w:webHidden/>
+              </w:rPr>
+              <w:t>5</w:t>
+            </w:r>
+            <w:r>
+              <w:rPr>
+                <w:noProof/>
+                <w:webHidden/>
+              </w:rPr>
+              <w:fldChar w:fldCharType="end"/>
+            </w:r>
+          </w:hyperlink>
+        </w:p>
+        <w:p>
+          <w:pPr>
+            <w:pStyle w:val="TDC2"/>
+            <w:tabs>
+              <w:tab w:val="right" w:leader="dot" w:pos="8828"/>
+            </w:tabs>
+            <w:rPr>
+              <w:rFonts w:cstheme="minorBidi"/>
+              <w:noProof/>
+            </w:rPr>
+          </w:pPr>
+          <w:hyperlink w:anchor="_Toc65673221" w:history="1">
+            <w:r>
+              <w:rPr>
+                <w:rStyle w:val="Hipervnculo"/>
+                <w:noProof/>
+              </w:rPr>
+              <w:t>Herencia</w:t>
+            </w:r>
+            <w:r>
+              <w:rPr>
+                <w:noProof/>
+                <w:webHidden/>
+              </w:rPr>
+              <w:tab/>
+            </w:r>
+            <w:r>
+              <w:rPr>
+                <w:noProof/>
+                <w:webHidden/>
+              </w:rPr>
+              <w:fldChar w:fldCharType="begin"/>
+            </w:r>
+            <w:r>
+              <w:rPr>
+                <w:noProof/>
+                <w:webHidden/>
+              </w:rPr>
+              <w:instrText xml:space="preserve"> PAGEREF _Toc65673221 \h </w:instrText>
+            </w:r>
+            <w:r>
+              <w:rPr>
+                <w:noProof/>
+                <w:webHidden/>
+              </w:rPr>
+            </w:r>
+            <w:r>
+              <w:rPr>
+                <w:noProof/>
+                <w:webHidden/>
+              </w:rPr>
+              <w:fldChar w:fldCharType="separate"/>
+            </w:r>
+            <w:r>
+              <w:rPr>
+                <w:noProof/>
+                <w:webHidden/>
+              </w:rPr>
+              <w:t>5</w:t>
+            </w:r>
+            <w:r>
+              <w:rPr>
+                <w:noProof/>
+                <w:webHidden/>
+              </w:rPr>
+              <w:fldChar w:fldCharType="end"/>
+            </w:r>
+          </w:hyperlink>
+        </w:p>
+        <w:p>
+          <w:pPr>
+            <w:pStyle w:val="TDC2"/>
+            <w:tabs>
+              <w:tab w:val="right" w:leader="dot" w:pos="8828"/>
+            </w:tabs>
+            <w:rPr>
+              <w:rFonts w:cstheme="minorBidi"/>
+              <w:noProof/>
+            </w:rPr>
+          </w:pPr>
+          <w:hyperlink w:anchor="_Toc65673222" w:history="1">
+            <w:r>
+              <w:rPr>
+                <w:rStyle w:val="Hipervnculo"/>
+                <w:noProof/>
+              </w:rPr>
+              <w:t>Cascada</w:t>
+            </w:r>
+            <w:r>
+              <w:rPr>
+                <w:noProof/>
+                <w:webHidden/>
+              </w:rPr>
+              <w:tab/>
+            </w:r>
+            <w:r>
+              <w:rPr>
+                <w:noProof/>
+                <w:webHidden/>
+              </w:rPr>
+              <w:fldChar w:fldCharType="begin"/>
+            </w:r>
+            <w:r>
+              <w:rPr>
+                <w:noProof/>
+                <w:webHidden/>
+              </w:rPr>
+              <w:instrText xml:space="preserve"> PAGEREF _Toc65673222 \h </w:instrText>
+            </w:r>
+            <w:r>
+              <w:rPr>
+                <w:noProof/>
+                <w:webHidden/>
+              </w:rPr>
+            </w:r>
+            <w:r>
+              <w:rPr>
+                <w:noProof/>
+                <w:webHidden/>
+              </w:rPr>
+              <w:fldChar w:fldCharType="separate"/>
+            </w:r>
+            <w:r>
+              <w:rPr>
+                <w:noProof/>
+                <w:webHidden/>
+              </w:rPr>
+              <w:t>5</w:t>
+            </w:r>
+            <w:r>
+              <w:rPr>
+                <w:noProof/>
+                <w:webHidden/>
+              </w:rPr>
+              <w:fldChar w:fldCharType="end"/>
+            </w:r>
+          </w:hyperlink>
+        </w:p>
+        <w:p>
+          <w:pPr>
+            <w:pStyle w:val="TDC2"/>
+            <w:tabs>
+              <w:tab w:val="right" w:leader="dot" w:pos="8828"/>
+            </w:tabs>
+            <w:rPr>
+              <w:rFonts w:cstheme="minorBidi"/>
+              <w:noProof/>
+            </w:rPr>
+          </w:pPr>
+          <w:hyperlink w:anchor="_Toc65673223" w:history="1">
+            <w:r>
+              <w:rPr>
+                <w:rStyle w:val="Hipervnculo"/>
+                <w:noProof/>
+              </w:rPr>
+              <w:t>Especificidad</w:t>
+            </w:r>
+            <w:r>
+              <w:rPr>
+                <w:noProof/>
+                <w:webHidden/>
+              </w:rPr>
+              <w:tab/>
+            </w:r>
+            <w:r>
+              <w:rPr>
+                <w:noProof/>
+                <w:webHidden/>
+              </w:rPr>
+              <w:fldChar w:fldCharType="begin"/>
+            </w:r>
+            <w:r>
+              <w:rPr>
+                <w:noProof/>
+                <w:webHidden/>
+              </w:rPr>
+              <w:instrText xml:space="preserve"> PAGEREF _Toc65673223 \h </w:instrText>
+            </w:r>
+            <w:r>
+              <w:rPr>
+                <w:noProof/>
+                <w:webHidden/>
+              </w:rPr>
+            </w:r>
+            <w:r>
+              <w:rPr>
+                <w:noProof/>
+                <w:webHidden/>
+              </w:rPr>
+              <w:fldChar w:fldCharType="separate"/>
+            </w:r>
+            <w:r>
+              <w:rPr>
+                <w:noProof/>
+                <w:webHidden/>
+              </w:rPr>
+              <w:t>5</w:t>
+            </w:r>
+            <w:r>
+              <w:rPr>
+                <w:noProof/>
+                <w:webHidden/>
+              </w:rPr>
+              <w:fldChar w:fldCharType="end"/>
+            </w:r>
+          </w:hyperlink>
+        </w:p>
+        <w:p>
+          <w:pPr>
+            <w:pStyle w:val="TDC1"/>
+            <w:tabs>
+              <w:tab w:val="right" w:leader="dot" w:pos="8828"/>
+            </w:tabs>
+            <w:rPr>
+              <w:noProof/>
+              <w:sz w:val="22"/>
+              <w:szCs w:val="22"/>
+              <w:lang w:val="es-ES" w:eastAsia="es-ES"/>
+            </w:rPr>
+          </w:pPr>
+          <w:hyperlink w:anchor="_Toc65673224" w:history="1">
+            <w:r>
+              <w:rPr>
+                <w:rStyle w:val="Hipervnculo"/>
+                <w:noProof/>
+                <w:lang w:val="es-ES"/>
+              </w:rPr>
+              <w:t>RESETEAR ESTILOS CSS</w:t>
+            </w:r>
+            <w:r>
+              <w:rPr>
+                <w:noProof/>
+                <w:webHidden/>
+              </w:rPr>
+              <w:tab/>
+            </w:r>
+            <w:r>
+              <w:rPr>
+                <w:noProof/>
+                <w:webHidden/>
+              </w:rPr>
+              <w:fldChar w:fldCharType="begin"/>
+            </w:r>
+            <w:r>
+              <w:rPr>
+                <w:noProof/>
+                <w:webHidden/>
+              </w:rPr>
+              <w:instrText xml:space="preserve"> PAGEREF _Toc65673224 \h </w:instrText>
+            </w:r>
+            <w:r>
+              <w:rPr>
+                <w:noProof/>
+                <w:webHidden/>
+              </w:rPr>
+            </w:r>
+            <w:r>
+              <w:rPr>
+                <w:noProof/>
+                <w:webHidden/>
+              </w:rPr>
+              <w:fldChar w:fldCharType="separate"/>
+            </w:r>
+            <w:r>
+              <w:rPr>
+                <w:noProof/>
+                <w:webHidden/>
+              </w:rPr>
+              <w:t>5</w:t>
+            </w:r>
+            <w:r>
+              <w:rPr>
+                <w:noProof/>
+                <w:webHidden/>
+              </w:rPr>
+              <w:fldChar w:fldCharType="end"/>
+            </w:r>
+          </w:hyperlink>
+        </w:p>
+        <w:p>
+          <w:pPr>
+            <w:pStyle w:val="TDC2"/>
+            <w:tabs>
+              <w:tab w:val="right" w:leader="dot" w:pos="8828"/>
+            </w:tabs>
+            <w:rPr>
+              <w:rFonts w:cstheme="minorBidi"/>
+              <w:noProof/>
+            </w:rPr>
+          </w:pPr>
+          <w:hyperlink w:anchor="_Toc65673225" w:history="1">
+            <w:r>
+              <w:rPr>
+                <w:rStyle w:val="Hipervnculo"/>
+                <w:noProof/>
+              </w:rPr>
+              <w:t>Normalize</w:t>
+            </w:r>
+            <w:r>
+              <w:rPr>
+                <w:noProof/>
+                <w:webHidden/>
+              </w:rPr>
+              <w:tab/>
+            </w:r>
+            <w:r>
+              <w:rPr>
+                <w:noProof/>
+                <w:webHidden/>
+              </w:rPr>
+              <w:fldChar w:fldCharType="begin"/>
+            </w:r>
+            <w:r>
+              <w:rPr>
+                <w:noProof/>
+                <w:webHidden/>
+              </w:rPr>
+              <w:instrText xml:space="preserve"> PAGEREF _Toc65673225 \h </w:instrText>
+            </w:r>
+            <w:r>
+              <w:rPr>
+                <w:noProof/>
+                <w:webHidden/>
+              </w:rPr>
+            </w:r>
+            <w:r>
+              <w:rPr>
+                <w:noProof/>
+                <w:webHidden/>
+              </w:rPr>
+              <w:fldChar w:fldCharType="separate"/>
+            </w:r>
+            <w:r>
+              <w:rPr>
+                <w:noProof/>
+                <w:webHidden/>
+              </w:rPr>
+              <w:t>5</w:t>
+            </w:r>
+            <w:r>
+              <w:rPr>
+                <w:noProof/>
+                <w:webHidden/>
+              </w:rPr>
+              <w:fldChar w:fldCharType="end"/>
+            </w:r>
+          </w:hyperlink>
+        </w:p>
+        <w:p>
+          <w:pPr>
+            <w:pStyle w:val="TDC1"/>
+            <w:tabs>
+              <w:tab w:val="right" w:leader="dot" w:pos="8828"/>
+            </w:tabs>
+            <w:rPr>
+              <w:noProof/>
+              <w:sz w:val="22"/>
+              <w:szCs w:val="22"/>
+              <w:lang w:val="es-ES" w:eastAsia="es-ES"/>
+            </w:rPr>
+          </w:pPr>
+          <w:hyperlink w:anchor="_Toc65673226" w:history="1">
+            <w:r>
+              <w:rPr>
+                <w:rStyle w:val="Hipervnculo"/>
+                <w:noProof/>
+                <w:lang w:val="es-ES"/>
+              </w:rPr>
+              <w:t>METOLOGÍA BEM</w:t>
+            </w:r>
+            <w:r>
+              <w:rPr>
+                <w:noProof/>
+                <w:webHidden/>
+              </w:rPr>
+              <w:tab/>
+            </w:r>
+            <w:r>
+              <w:rPr>
+                <w:noProof/>
+                <w:webHidden/>
+              </w:rPr>
+              <w:fldChar w:fldCharType="begin"/>
+            </w:r>
+            <w:r>
+              <w:rPr>
+                <w:noProof/>
+                <w:webHidden/>
+              </w:rPr>
+              <w:instrText xml:space="preserve"> PAGEREF _Toc65673226 \h </w:instrText>
             </w:r>
             <w:r>
               <w:rPr>
@@ -1032,7 +1452,7 @@
           <w:lang w:val="es-ES"/>
         </w:rPr>
       </w:pPr>
-      <w:bookmarkStart w:id="0" w:name="_Toc65440904"/>
+      <w:bookmarkStart w:id="0" w:name="_Toc65673212"/>
       <w:r>
         <w:rPr>
           <w:sz w:val="36"/>
@@ -1054,7 +1474,35 @@
         <w:rPr>
           <w:lang w:val="es-ES"/>
         </w:rPr>
-        <w:t>Hojas de Estilo en Cascada (del inglés Cascading Style Sheets) o CSS es el lenguaje de estilos utilizado para describir la presentación de documentos HTML o XML (incluyendo varios lenguajes basados en XML como SVG, MathML o XHTML). CSS describe como debe ser renderizado el elemento estructurado en la pantalla, en papel, en el habla o en otros medios.</w:t>
+        <w:t xml:space="preserve">Hojas de Estilo en Cascada (del inglés </w:t>
+      </w:r>
+      <w:proofErr w:type="spellStart"/>
+      <w:r>
+        <w:rPr>
+          <w:lang w:val="es-ES"/>
+        </w:rPr>
+        <w:t>Cascading</w:t>
+      </w:r>
+      <w:proofErr w:type="spellEnd"/>
+      <w:r>
+        <w:rPr>
+          <w:lang w:val="es-ES"/>
+        </w:rPr>
+        <w:t xml:space="preserve"> Style </w:t>
+      </w:r>
+      <w:proofErr w:type="spellStart"/>
+      <w:r>
+        <w:rPr>
+          <w:lang w:val="es-ES"/>
+        </w:rPr>
+        <w:t>Sheets</w:t>
+      </w:r>
+      <w:proofErr w:type="spellEnd"/>
+      <w:r>
+        <w:rPr>
+          <w:lang w:val="es-ES"/>
+        </w:rPr>
+        <w:t>) o CSS es el lenguaje de estilos utilizado para describir la presentación de documentos HTML o XML (incluyendo varios lenguajes basados en XML como SVG, MathML o XHTML). CSS describe como debe ser renderizado el elemento estructurado en la pantalla, en papel, en el habla o en otros medios.</w:t>
       </w:r>
     </w:p>
     <w:p>
@@ -1125,7 +1573,7 @@
           <w:lang w:val="es-ES"/>
         </w:rPr>
       </w:pPr>
-      <w:bookmarkStart w:id="1" w:name="_Toc65440905"/>
+      <w:bookmarkStart w:id="1" w:name="_Toc65673213"/>
       <w:r>
         <w:rPr>
           <w:lang w:val="es-ES"/>
@@ -1143,7 +1591,7 @@
           <w:lang w:val="es-ES"/>
         </w:rPr>
       </w:pPr>
-      <w:bookmarkStart w:id="2" w:name="_Toc65440906"/>
+      <w:bookmarkStart w:id="2" w:name="_Toc65673214"/>
       <w:r>
         <w:rPr>
           <w:lang w:val="es-ES"/>
@@ -1237,7 +1685,7 @@
           <w:lang w:val="es-ES"/>
         </w:rPr>
       </w:pPr>
-      <w:bookmarkStart w:id="3" w:name="_Toc65440907"/>
+      <w:bookmarkStart w:id="3" w:name="_Toc65673215"/>
       <w:r>
         <w:rPr>
           <w:lang w:val="es-ES"/>
@@ -1317,7 +1765,7 @@
           <w:lang w:val="es-ES"/>
         </w:rPr>
       </w:pPr>
-      <w:bookmarkStart w:id="4" w:name="_Toc65440908"/>
+      <w:bookmarkStart w:id="4" w:name="_Toc65673216"/>
       <w:r>
         <w:rPr>
           <w:lang w:val="es-ES"/>
@@ -1399,7 +1847,7 @@
           <w:lang w:val="es-ES"/>
         </w:rPr>
       </w:pPr>
-      <w:bookmarkStart w:id="5" w:name="_Toc65440909"/>
+      <w:bookmarkStart w:id="5" w:name="_Toc65673217"/>
       <w:r>
         <w:rPr>
           <w:lang w:val="es-ES"/>
@@ -1490,7 +1938,7 @@
           <w:lang w:val="es-ES"/>
         </w:rPr>
       </w:pPr>
-      <w:bookmarkStart w:id="6" w:name="_Toc65440910"/>
+      <w:bookmarkStart w:id="6" w:name="_Toc65673218"/>
       <w:r>
         <w:rPr>
           <w:lang w:val="es-ES"/>
@@ -1965,7 +2413,7 @@
           <w:lang w:val="es-ES"/>
         </w:rPr>
       </w:pPr>
-      <w:bookmarkStart w:id="7" w:name="_Toc65440911"/>
+      <w:bookmarkStart w:id="7" w:name="_Toc65673219"/>
       <w:r>
         <w:rPr>
           <w:lang w:val="es-ES"/>
@@ -2295,24 +2743,40 @@
           <w:lang w:val="es-ES"/>
         </w:rPr>
       </w:pPr>
+      <w:bookmarkStart w:id="8" w:name="_Toc65673220"/>
       <w:r>
         <w:rPr>
           <w:lang w:val="es-ES"/>
         </w:rPr>
         <w:t>ESPECIFICIDAD, CASCADA Y HERENCIA</w:t>
       </w:r>
-    </w:p>
-    <w:p>
-      <w:pPr>
-        <w:rPr>
-          <w:lang w:val="es-ES"/>
-        </w:rPr>
-      </w:pPr>
-      <w:r>
-        <w:rPr>
-          <w:lang w:val="es-ES"/>
-        </w:rPr>
-        <w:t>El orden en el que se resuelven los conflictos en CSS es !important -&gt; especificidad -&gt; cascada</w:t>
+      <w:bookmarkEnd w:id="8"/>
+    </w:p>
+    <w:p>
+      <w:pPr>
+        <w:rPr>
+          <w:lang w:val="es-ES"/>
+        </w:rPr>
+      </w:pPr>
+      <w:r>
+        <w:rPr>
+          <w:lang w:val="es-ES"/>
+        </w:rPr>
+        <w:t>El orden en el que se resuelven los conflictos en CSS es !</w:t>
+      </w:r>
+      <w:proofErr w:type="spellStart"/>
+      <w:r>
+        <w:rPr>
+          <w:lang w:val="es-ES"/>
+        </w:rPr>
+        <w:t>important</w:t>
+      </w:r>
+      <w:proofErr w:type="spellEnd"/>
+      <w:r>
+        <w:rPr>
+          <w:lang w:val="es-ES"/>
+        </w:rPr>
+        <w:t xml:space="preserve"> -&gt; especificidad -&gt; cascada</w:t>
       </w:r>
     </w:p>
     <w:p>
@@ -2323,12 +2787,14 @@
           <w:lang w:val="es-ES"/>
         </w:rPr>
       </w:pPr>
+      <w:bookmarkStart w:id="9" w:name="_Toc65673221"/>
       <w:r>
         <w:rPr>
           <w:lang w:val="es-ES"/>
         </w:rPr>
         <w:t>Herencia</w:t>
       </w:r>
+      <w:bookmarkEnd w:id="9"/>
     </w:p>
     <w:p>
       <w:pPr>
@@ -2341,7 +2807,21 @@
         <w:rPr>
           <w:lang w:val="es-ES"/>
         </w:rPr>
-        <w:t>Se aplica con el valor inherit, esto obliga al elemento a heredar la propiedad de su elemento más cercano.</w:t>
+        <w:t xml:space="preserve">Se aplica con el valor </w:t>
+      </w:r>
+      <w:proofErr w:type="spellStart"/>
+      <w:r>
+        <w:rPr>
+          <w:lang w:val="es-ES"/>
+        </w:rPr>
+        <w:t>inherit</w:t>
+      </w:r>
+      <w:proofErr w:type="spellEnd"/>
+      <w:r>
+        <w:rPr>
+          <w:lang w:val="es-ES"/>
+        </w:rPr>
+        <w:t>, esto obliga al elemento a heredar la propiedad de su elemento más cercano.</w:t>
       </w:r>
     </w:p>
     <w:p>
@@ -2401,12 +2881,14 @@
           <w:lang w:val="es-ES"/>
         </w:rPr>
       </w:pPr>
+      <w:bookmarkStart w:id="10" w:name="_Toc65673222"/>
       <w:r>
         <w:rPr>
           <w:lang w:val="es-ES"/>
         </w:rPr>
         <w:t>Cascada</w:t>
       </w:r>
+      <w:bookmarkEnd w:id="10"/>
     </w:p>
     <w:p>
       <w:pPr>
@@ -2430,12 +2912,14 @@
           <w:lang w:val="es-ES"/>
         </w:rPr>
       </w:pPr>
+      <w:bookmarkStart w:id="11" w:name="_Toc65673223"/>
       <w:r>
         <w:rPr>
           <w:lang w:val="es-ES"/>
         </w:rPr>
         <w:t>Especificidad</w:t>
       </w:r>
+      <w:bookmarkEnd w:id="11"/>
     </w:p>
     <w:p>
       <w:pPr>
@@ -2464,8 +2948,8 @@
           <w:noProof/>
         </w:rPr>
         <w:drawing>
-          <wp:inline distT="0" distB="0" distL="0" distR="0" wp14:anchorId="76D452A9" wp14:editId="3B8884C3">
-            <wp:extent cx="2827522" cy="1362075"/>
+          <wp:inline distT="0" distB="0" distL="0" distR="0" wp14:anchorId="46166109" wp14:editId="6B434EF4">
+            <wp:extent cx="1565552" cy="2952750"/>
             <wp:effectExtent l="0" t="0" r="0" b="0"/>
             <wp:docPr id="1" name="Imagen 1"/>
             <wp:cNvGraphicFramePr>
@@ -2487,7 +2971,7 @@
                   <pic:spPr>
                     <a:xfrm>
                       <a:off x="0" y="0"/>
-                      <a:ext cx="2873556" cy="1384251"/>
+                      <a:ext cx="1592663" cy="3003883"/>
                     </a:xfrm>
                     <a:prstGeom prst="rect">
                       <a:avLst/>
@@ -2504,7 +2988,7 @@
           <w:noProof/>
         </w:rPr>
         <w:drawing>
-          <wp:inline distT="0" distB="0" distL="0" distR="0" wp14:anchorId="58400B3D" wp14:editId="112607D3">
+          <wp:inline distT="0" distB="0" distL="0" distR="0" wp14:anchorId="58400B3D" wp14:editId="6E930B91">
             <wp:extent cx="2190750" cy="668663"/>
             <wp:effectExtent l="0" t="0" r="0" b="0"/>
             <wp:docPr id="17" name="Imagen 17"/>
@@ -2542,14 +3026,733 @@
     </w:p>
     <w:p>
       <w:pPr>
-        <w:rPr>
-          <w:lang w:val="es-ES"/>
-        </w:rPr>
-      </w:pPr>
+        <w:pStyle w:val="Ttulo1"/>
+        <w:rPr>
+          <w:lang w:val="es-ES"/>
+        </w:rPr>
+      </w:pPr>
+      <w:bookmarkStart w:id="12" w:name="_Toc65673224"/>
+      <w:r>
+        <w:rPr>
+          <w:lang w:val="es-ES"/>
+        </w:rPr>
+        <w:t>RESETEAR ESTILOS CSS</w:t>
+      </w:r>
+      <w:bookmarkEnd w:id="12"/>
+    </w:p>
+    <w:p>
+      <w:pPr>
+        <w:rPr>
+          <w:lang w:val="es-ES"/>
+        </w:rPr>
+      </w:pPr>
+      <w:r>
+        <w:rPr>
+          <w:lang w:val="es-ES"/>
+        </w:rPr>
+        <w:t>Los navegadores tienen por defecto un estilo cuando no le aplicamos atributos a las etiquetas.</w:t>
+      </w:r>
+    </w:p>
+    <w:p>
+      <w:pPr>
+        <w:pStyle w:val="Ttulo2"/>
+        <w:ind w:left="720"/>
+        <w:rPr>
+          <w:lang w:val="es-ES"/>
+        </w:rPr>
+      </w:pPr>
+      <w:bookmarkStart w:id="13" w:name="_Toc65673225"/>
+      <w:r>
+        <w:rPr>
+          <w:lang w:val="es-ES"/>
+        </w:rPr>
+        <w:t>Normalize</w:t>
+      </w:r>
+      <w:bookmarkEnd w:id="13"/>
+    </w:p>
+    <w:p>
+      <w:pPr>
+        <w:ind w:left="720"/>
+        <w:rPr>
+          <w:lang w:val="es-ES"/>
+        </w:rPr>
+      </w:pPr>
+      <w:hyperlink r:id="rId26" w:history="1">
+        <w:r>
+          <w:rPr>
+            <w:rStyle w:val="Hipervnculo"/>
+            <w:lang w:val="es-ES"/>
+          </w:rPr>
+          <w:t>https://necolas.github.io/normalize.css/</w:t>
+        </w:r>
+      </w:hyperlink>
+      <w:r>
+        <w:rPr>
+          <w:lang w:val="es-ES"/>
+        </w:rPr>
+        <w:t xml:space="preserve"> Un </w:t>
+      </w:r>
+      <w:proofErr w:type="spellStart"/>
+      <w:r>
+        <w:rPr>
+          <w:lang w:val="es-ES"/>
+        </w:rPr>
+        <w:t>css</w:t>
+      </w:r>
+      <w:proofErr w:type="spellEnd"/>
+      <w:r>
+        <w:rPr>
+          <w:lang w:val="es-ES"/>
+        </w:rPr>
+        <w:t xml:space="preserve"> por defecto para cambiar el estilo de los navegadores.</w:t>
+      </w:r>
+    </w:p>
+    <w:p>
+      <w:pPr>
+        <w:pStyle w:val="Prrafodelista"/>
+        <w:numPr>
+          <w:ilvl w:val="0"/>
+          <w:numId w:val="2"/>
+        </w:numPr>
+        <w:ind w:left="1440"/>
+        <w:rPr>
+          <w:lang w:val="es-ES"/>
+        </w:rPr>
+      </w:pPr>
+      <w:r>
+        <w:rPr>
+          <w:lang w:val="es-ES"/>
+        </w:rPr>
+        <w:t>El box-sizing en funciona para ajustar el tamaño de los elementos que nosotros queramos.</w:t>
+      </w:r>
+    </w:p>
+    <w:p>
+      <w:pPr>
+        <w:ind w:left="720"/>
+        <w:jc w:val="center"/>
+        <w:rPr>
+          <w:lang w:val="es-ES"/>
+        </w:rPr>
+      </w:pPr>
+      <w:r>
+        <w:rPr>
+          <w:noProof/>
+        </w:rPr>
+        <w:drawing>
+          <wp:inline distT="0" distB="0" distL="0" distR="0" wp14:anchorId="34B85BD2" wp14:editId="302109B3">
+            <wp:extent cx="2009775" cy="645416"/>
+            <wp:effectExtent l="0" t="0" r="0" b="2540"/>
+            <wp:docPr id="18" name="Imagen 18"/>
+            <wp:cNvGraphicFramePr>
+              <a:graphicFrameLocks xmlns:a="http://schemas.openxmlformats.org/drawingml/2006/main" noChangeAspect="1"/>
+            </wp:cNvGraphicFramePr>
+            <a:graphic xmlns:a="http://schemas.openxmlformats.org/drawingml/2006/main">
+              <a:graphicData uri="http://schemas.openxmlformats.org/drawingml/2006/picture">
+                <pic:pic xmlns:pic="http://schemas.openxmlformats.org/drawingml/2006/picture">
+                  <pic:nvPicPr>
+                    <pic:cNvPr id="1" name=""/>
+                    <pic:cNvPicPr/>
+                  </pic:nvPicPr>
+                  <pic:blipFill>
+                    <a:blip r:embed="rId27"/>
+                    <a:stretch>
+                      <a:fillRect/>
+                    </a:stretch>
+                  </pic:blipFill>
+                  <pic:spPr>
+                    <a:xfrm>
+                      <a:off x="0" y="0"/>
+                      <a:ext cx="2032360" cy="652669"/>
+                    </a:xfrm>
+                    <a:prstGeom prst="rect">
+                      <a:avLst/>
+                    </a:prstGeom>
+                  </pic:spPr>
+                </pic:pic>
+              </a:graphicData>
+            </a:graphic>
+          </wp:inline>
+        </w:drawing>
+      </w:r>
+    </w:p>
+    <w:p>
+      <w:pPr>
+        <w:pStyle w:val="Prrafodelista"/>
+        <w:numPr>
+          <w:ilvl w:val="0"/>
+          <w:numId w:val="2"/>
+        </w:numPr>
+        <w:ind w:left="1440"/>
+        <w:rPr>
+          <w:lang w:val="es-ES"/>
+        </w:rPr>
+      </w:pPr>
+      <w:r>
+        <w:rPr>
+          <w:lang w:val="es-ES"/>
+        </w:rPr>
+        <w:t>El max-width permite que la imagen se ajuste al navegador.</w:t>
+      </w:r>
+    </w:p>
+    <w:p>
+      <w:pPr>
+        <w:ind w:left="720"/>
+        <w:jc w:val="center"/>
+        <w:rPr>
+          <w:lang w:val="es-ES"/>
+        </w:rPr>
+      </w:pPr>
+      <w:r>
+        <w:rPr>
+          <w:noProof/>
+        </w:rPr>
+        <w:drawing>
+          <wp:inline distT="0" distB="0" distL="0" distR="0" wp14:anchorId="0161F491" wp14:editId="25F01813">
+            <wp:extent cx="1466850" cy="790575"/>
+            <wp:effectExtent l="0" t="0" r="0" b="9525"/>
+            <wp:docPr id="19" name="Imagen 19"/>
+            <wp:cNvGraphicFramePr>
+              <a:graphicFrameLocks xmlns:a="http://schemas.openxmlformats.org/drawingml/2006/main" noChangeAspect="1"/>
+            </wp:cNvGraphicFramePr>
+            <a:graphic xmlns:a="http://schemas.openxmlformats.org/drawingml/2006/main">
+              <a:graphicData uri="http://schemas.openxmlformats.org/drawingml/2006/picture">
+                <pic:pic xmlns:pic="http://schemas.openxmlformats.org/drawingml/2006/picture">
+                  <pic:nvPicPr>
+                    <pic:cNvPr id="1" name=""/>
+                    <pic:cNvPicPr/>
+                  </pic:nvPicPr>
+                  <pic:blipFill>
+                    <a:blip r:embed="rId28"/>
+                    <a:stretch>
+                      <a:fillRect/>
+                    </a:stretch>
+                  </pic:blipFill>
+                  <pic:spPr>
+                    <a:xfrm>
+                      <a:off x="0" y="0"/>
+                      <a:ext cx="1466850" cy="790575"/>
+                    </a:xfrm>
+                    <a:prstGeom prst="rect">
+                      <a:avLst/>
+                    </a:prstGeom>
+                  </pic:spPr>
+                </pic:pic>
+              </a:graphicData>
+            </a:graphic>
+          </wp:inline>
+        </w:drawing>
+      </w:r>
+    </w:p>
+    <w:p>
+      <w:pPr>
+        <w:pStyle w:val="Ttulo1"/>
+        <w:rPr>
+          <w:lang w:val="es-ES"/>
+        </w:rPr>
+      </w:pPr>
+      <w:bookmarkStart w:id="14" w:name="_Toc65673226"/>
+      <w:r>
+        <w:rPr>
+          <w:lang w:val="es-ES"/>
+        </w:rPr>
+        <w:t>METOLOGÍA BEM</w:t>
+      </w:r>
+      <w:bookmarkEnd w:id="14"/>
+    </w:p>
+    <w:p>
+      <w:pPr>
+        <w:rPr>
+          <w:lang w:val="es-ES"/>
+        </w:rPr>
+      </w:pPr>
+      <w:r>
+        <w:rPr>
+          <w:lang w:val="es-ES"/>
+        </w:rPr>
+        <w:t>Una metodología en CSS son una serie de consejos para estructurar nuestras clases de una forma sencilla escalable y reutilizable.</w:t>
+      </w:r>
+    </w:p>
+    <w:p>
+      <w:pPr>
+        <w:pStyle w:val="Prrafodelista"/>
+        <w:numPr>
+          <w:ilvl w:val="0"/>
+          <w:numId w:val="2"/>
+        </w:numPr>
+        <w:rPr>
+          <w:lang w:val="es-ES"/>
+        </w:rPr>
+      </w:pPr>
+      <w:r>
+        <w:rPr>
+          <w:lang w:val="es-ES"/>
+        </w:rPr>
+        <w:t>Block: Es cualquier elemento autónomo y aislado de nuestro documento. Un menú, una galería, un formulario, etc.</w:t>
+      </w:r>
+    </w:p>
+    <w:p>
+      <w:pPr>
+        <w:pStyle w:val="Prrafodelista"/>
+        <w:numPr>
+          <w:ilvl w:val="1"/>
+          <w:numId w:val="2"/>
+        </w:numPr>
+        <w:rPr>
+          <w:lang w:val="es-ES"/>
+        </w:rPr>
+      </w:pPr>
+      <w:r>
+        <w:rPr>
+          <w:lang w:val="es-ES"/>
+        </w:rPr>
+        <w:t>Se suelen denominar con una sola palabra o con dos palabras separadas con un guion si puede existir conflicto de estilos.</w:t>
+      </w:r>
+      <w:r>
+        <w:rPr>
+          <w:lang w:val="es-ES"/>
+        </w:rPr>
+        <w:t xml:space="preserve"> .menu/.main-menu</w:t>
+      </w:r>
+    </w:p>
+    <w:p>
+      <w:pPr>
+        <w:pStyle w:val="Prrafodelista"/>
+        <w:ind w:left="1440"/>
+        <w:jc w:val="center"/>
+        <w:rPr>
+          <w:lang w:val="es-ES"/>
+        </w:rPr>
+      </w:pPr>
+      <w:r>
+        <w:rPr>
+          <w:noProof/>
+        </w:rPr>
+        <w:drawing>
+          <wp:inline distT="0" distB="0" distL="0" distR="0" wp14:anchorId="2AF8E70E" wp14:editId="0672BF79">
+            <wp:extent cx="1726712" cy="962025"/>
+            <wp:effectExtent l="0" t="0" r="6985" b="0"/>
+            <wp:docPr id="21" name="Imagen 21"/>
+            <wp:cNvGraphicFramePr>
+              <a:graphicFrameLocks xmlns:a="http://schemas.openxmlformats.org/drawingml/2006/main" noChangeAspect="1"/>
+            </wp:cNvGraphicFramePr>
+            <a:graphic xmlns:a="http://schemas.openxmlformats.org/drawingml/2006/main">
+              <a:graphicData uri="http://schemas.openxmlformats.org/drawingml/2006/picture">
+                <pic:pic xmlns:pic="http://schemas.openxmlformats.org/drawingml/2006/picture">
+                  <pic:nvPicPr>
+                    <pic:cNvPr id="1" name=""/>
+                    <pic:cNvPicPr/>
+                  </pic:nvPicPr>
+                  <pic:blipFill>
+                    <a:blip r:embed="rId29"/>
+                    <a:stretch>
+                      <a:fillRect/>
+                    </a:stretch>
+                  </pic:blipFill>
+                  <pic:spPr>
+                    <a:xfrm>
+                      <a:off x="0" y="0"/>
+                      <a:ext cx="1795390" cy="1000288"/>
+                    </a:xfrm>
+                    <a:prstGeom prst="rect">
+                      <a:avLst/>
+                    </a:prstGeom>
+                  </pic:spPr>
+                </pic:pic>
+              </a:graphicData>
+            </a:graphic>
+          </wp:inline>
+        </w:drawing>
+      </w:r>
+      <w:r>
+        <w:rPr>
+          <w:noProof/>
+        </w:rPr>
+        <w:drawing>
+          <wp:inline distT="0" distB="0" distL="0" distR="0" wp14:anchorId="5A6FFE65" wp14:editId="157F4E5F">
+            <wp:extent cx="1752600" cy="238125"/>
+            <wp:effectExtent l="0" t="0" r="0" b="9525"/>
+            <wp:docPr id="22" name="Imagen 22"/>
+            <wp:cNvGraphicFramePr>
+              <a:graphicFrameLocks xmlns:a="http://schemas.openxmlformats.org/drawingml/2006/main" noChangeAspect="1"/>
+            </wp:cNvGraphicFramePr>
+            <a:graphic xmlns:a="http://schemas.openxmlformats.org/drawingml/2006/main">
+              <a:graphicData uri="http://schemas.openxmlformats.org/drawingml/2006/picture">
+                <pic:pic xmlns:pic="http://schemas.openxmlformats.org/drawingml/2006/picture">
+                  <pic:nvPicPr>
+                    <pic:cNvPr id="1" name=""/>
+                    <pic:cNvPicPr/>
+                  </pic:nvPicPr>
+                  <pic:blipFill>
+                    <a:blip r:embed="rId30"/>
+                    <a:stretch>
+                      <a:fillRect/>
+                    </a:stretch>
+                  </pic:blipFill>
+                  <pic:spPr>
+                    <a:xfrm>
+                      <a:off x="0" y="0"/>
+                      <a:ext cx="1752600" cy="238125"/>
+                    </a:xfrm>
+                    <a:prstGeom prst="rect">
+                      <a:avLst/>
+                    </a:prstGeom>
+                  </pic:spPr>
+                </pic:pic>
+              </a:graphicData>
+            </a:graphic>
+          </wp:inline>
+        </w:drawing>
+      </w:r>
+    </w:p>
+    <w:p>
+      <w:pPr>
+        <w:pStyle w:val="Prrafodelista"/>
+        <w:numPr>
+          <w:ilvl w:val="0"/>
+          <w:numId w:val="2"/>
+        </w:numPr>
+        <w:rPr>
+          <w:lang w:val="es-ES"/>
+        </w:rPr>
+      </w:pPr>
+      <w:r>
+        <w:rPr>
+          <w:lang w:val="es-ES"/>
+        </w:rPr>
+        <w:t>Element: Es cada uno de los elementos del bloque. Un link, una foto, un campo de texto, etc.</w:t>
+      </w:r>
+    </w:p>
+    <w:p>
+      <w:pPr>
+        <w:pStyle w:val="Prrafodelista"/>
+        <w:numPr>
+          <w:ilvl w:val="1"/>
+          <w:numId w:val="2"/>
+        </w:numPr>
+        <w:rPr>
+          <w:lang w:val="es-ES"/>
+        </w:rPr>
+      </w:pPr>
+      <w:r>
+        <w:rPr>
+          <w:lang w:val="es-ES"/>
+        </w:rPr>
+        <w:t>Se nombran con el nombre del bloque al que pertenecen y su nombre con dos guiones bajos</w:t>
+      </w:r>
+      <w:r>
+        <w:rPr>
+          <w:lang w:val="es-ES"/>
+        </w:rPr>
+        <w:t>. .menu_item / .main-menu_item</w:t>
+      </w:r>
+    </w:p>
+    <w:p>
+      <w:pPr>
+        <w:pStyle w:val="Prrafodelista"/>
+        <w:ind w:left="1440"/>
+        <w:jc w:val="center"/>
+        <w:rPr>
+          <w:lang w:val="es-ES"/>
+        </w:rPr>
+      </w:pPr>
+      <w:r>
+        <w:rPr>
+          <w:noProof/>
+        </w:rPr>
+        <w:drawing>
+          <wp:inline distT="0" distB="0" distL="0" distR="0" wp14:anchorId="02095FBA" wp14:editId="21354DCE">
+            <wp:extent cx="1552575" cy="731831"/>
+            <wp:effectExtent l="0" t="0" r="0" b="0"/>
+            <wp:docPr id="20" name="Imagen 20"/>
+            <wp:cNvGraphicFramePr>
+              <a:graphicFrameLocks xmlns:a="http://schemas.openxmlformats.org/drawingml/2006/main" noChangeAspect="1"/>
+            </wp:cNvGraphicFramePr>
+            <a:graphic xmlns:a="http://schemas.openxmlformats.org/drawingml/2006/main">
+              <a:graphicData uri="http://schemas.openxmlformats.org/drawingml/2006/picture">
+                <pic:pic xmlns:pic="http://schemas.openxmlformats.org/drawingml/2006/picture">
+                  <pic:nvPicPr>
+                    <pic:cNvPr id="1" name=""/>
+                    <pic:cNvPicPr/>
+                  </pic:nvPicPr>
+                  <pic:blipFill>
+                    <a:blip r:embed="rId31"/>
+                    <a:stretch>
+                      <a:fillRect/>
+                    </a:stretch>
+                  </pic:blipFill>
+                  <pic:spPr>
+                    <a:xfrm>
+                      <a:off x="0" y="0"/>
+                      <a:ext cx="1597657" cy="753081"/>
+                    </a:xfrm>
+                    <a:prstGeom prst="rect">
+                      <a:avLst/>
+                    </a:prstGeom>
+                  </pic:spPr>
+                </pic:pic>
+              </a:graphicData>
+            </a:graphic>
+          </wp:inline>
+        </w:drawing>
+      </w:r>
+      <w:r>
+        <w:rPr>
+          <w:noProof/>
+        </w:rPr>
+        <w:drawing>
+          <wp:inline distT="0" distB="0" distL="0" distR="0" wp14:anchorId="570E593C" wp14:editId="5C82369A">
+            <wp:extent cx="2143125" cy="209550"/>
+            <wp:effectExtent l="0" t="0" r="9525" b="0"/>
+            <wp:docPr id="23" name="Imagen 23"/>
+            <wp:cNvGraphicFramePr>
+              <a:graphicFrameLocks xmlns:a="http://schemas.openxmlformats.org/drawingml/2006/main" noChangeAspect="1"/>
+            </wp:cNvGraphicFramePr>
+            <a:graphic xmlns:a="http://schemas.openxmlformats.org/drawingml/2006/main">
+              <a:graphicData uri="http://schemas.openxmlformats.org/drawingml/2006/picture">
+                <pic:pic xmlns:pic="http://schemas.openxmlformats.org/drawingml/2006/picture">
+                  <pic:nvPicPr>
+                    <pic:cNvPr id="1" name=""/>
+                    <pic:cNvPicPr/>
+                  </pic:nvPicPr>
+                  <pic:blipFill>
+                    <a:blip r:embed="rId32"/>
+                    <a:stretch>
+                      <a:fillRect/>
+                    </a:stretch>
+                  </pic:blipFill>
+                  <pic:spPr>
+                    <a:xfrm>
+                      <a:off x="0" y="0"/>
+                      <a:ext cx="2143125" cy="209550"/>
+                    </a:xfrm>
+                    <a:prstGeom prst="rect">
+                      <a:avLst/>
+                    </a:prstGeom>
+                  </pic:spPr>
+                </pic:pic>
+              </a:graphicData>
+            </a:graphic>
+          </wp:inline>
+        </w:drawing>
+      </w:r>
+    </w:p>
+    <w:p>
+      <w:pPr>
+        <w:pStyle w:val="Prrafodelista"/>
+        <w:numPr>
+          <w:ilvl w:val="0"/>
+          <w:numId w:val="2"/>
+        </w:numPr>
+        <w:rPr>
+          <w:lang w:val="es-ES"/>
+        </w:rPr>
+      </w:pPr>
+      <w:r>
+        <w:rPr>
+          <w:lang w:val="es-ES"/>
+        </w:rPr>
+        <w:t>Modifier: Cuando un bloque se repite en otro lugar de nuestra web, pero con alguna modificación. El color de texto, el tamaño de la fuente, etc.</w:t>
+      </w:r>
+    </w:p>
+    <w:p>
+      <w:pPr>
+        <w:pStyle w:val="Prrafodelista"/>
+        <w:numPr>
+          <w:ilvl w:val="1"/>
+          <w:numId w:val="2"/>
+        </w:numPr>
+        <w:rPr>
+          <w:lang w:val="es-ES"/>
+        </w:rPr>
+      </w:pPr>
+      <w:r>
+        <w:rPr>
+          <w:lang w:val="es-ES"/>
+        </w:rPr>
+        <w:t>Se nombren con el nombre del bloque al que pertenecen y su modificados con dos guiones</w:t>
+      </w:r>
+      <w:r>
+        <w:rPr>
+          <w:lang w:val="es-ES"/>
+        </w:rPr>
+        <w:t xml:space="preserve"> </w:t>
+      </w:r>
+      <w:r>
+        <w:rPr>
+          <w:lang w:val="es-ES"/>
+        </w:rPr>
+        <w:t>medios --</w:t>
+      </w:r>
+      <w:r>
+        <w:rPr>
+          <w:lang w:val="es-ES"/>
+        </w:rPr>
+        <w:t>. .menu_item</w:t>
+      </w:r>
+      <w:r>
+        <w:rPr>
+          <w:lang w:val="es-ES"/>
+        </w:rPr>
+        <w:t>—</w:t>
+      </w:r>
+      <w:r>
+        <w:rPr>
+          <w:lang w:val="es-ES"/>
+        </w:rPr>
+        <w:t>active</w:t>
+      </w:r>
+    </w:p>
+    <w:p>
+      <w:pPr>
+        <w:pStyle w:val="Prrafodelista"/>
+        <w:ind w:left="1440"/>
+        <w:jc w:val="center"/>
+        <w:rPr>
+          <w:lang w:val="es-ES"/>
+        </w:rPr>
+      </w:pPr>
+      <w:r>
+        <w:rPr>
+          <w:noProof/>
+        </w:rPr>
+        <w:drawing>
+          <wp:inline distT="0" distB="0" distL="0" distR="0" wp14:anchorId="2276F86B" wp14:editId="4924F803">
+            <wp:extent cx="3733800" cy="190500"/>
+            <wp:effectExtent l="0" t="0" r="0" b="0"/>
+            <wp:docPr id="24" name="Imagen 24"/>
+            <wp:cNvGraphicFramePr>
+              <a:graphicFrameLocks xmlns:a="http://schemas.openxmlformats.org/drawingml/2006/main" noChangeAspect="1"/>
+            </wp:cNvGraphicFramePr>
+            <a:graphic xmlns:a="http://schemas.openxmlformats.org/drawingml/2006/main">
+              <a:graphicData uri="http://schemas.openxmlformats.org/drawingml/2006/picture">
+                <pic:pic xmlns:pic="http://schemas.openxmlformats.org/drawingml/2006/picture">
+                  <pic:nvPicPr>
+                    <pic:cNvPr id="1" name=""/>
+                    <pic:cNvPicPr/>
+                  </pic:nvPicPr>
+                  <pic:blipFill>
+                    <a:blip r:embed="rId33"/>
+                    <a:stretch>
+                      <a:fillRect/>
+                    </a:stretch>
+                  </pic:blipFill>
+                  <pic:spPr>
+                    <a:xfrm>
+                      <a:off x="0" y="0"/>
+                      <a:ext cx="3733800" cy="190500"/>
+                    </a:xfrm>
+                    <a:prstGeom prst="rect">
+                      <a:avLst/>
+                    </a:prstGeom>
+                  </pic:spPr>
+                </pic:pic>
+              </a:graphicData>
+            </a:graphic>
+          </wp:inline>
+        </w:drawing>
+      </w:r>
+    </w:p>
+    <w:p>
+      <w:pPr>
+        <w:pStyle w:val="Prrafodelista"/>
+        <w:ind w:left="1440"/>
+        <w:jc w:val="center"/>
+        <w:rPr>
+          <w:lang w:val="es-ES"/>
+        </w:rPr>
+      </w:pPr>
+      <w:r>
+        <w:rPr>
+          <w:noProof/>
+        </w:rPr>
+        <w:drawing>
+          <wp:inline distT="0" distB="0" distL="0" distR="0" wp14:anchorId="6AE199F0" wp14:editId="473A1AB3">
+            <wp:extent cx="1762125" cy="501294"/>
+            <wp:effectExtent l="0" t="0" r="0" b="0"/>
+            <wp:docPr id="25" name="Imagen 25"/>
+            <wp:cNvGraphicFramePr>
+              <a:graphicFrameLocks xmlns:a="http://schemas.openxmlformats.org/drawingml/2006/main" noChangeAspect="1"/>
+            </wp:cNvGraphicFramePr>
+            <a:graphic xmlns:a="http://schemas.openxmlformats.org/drawingml/2006/main">
+              <a:graphicData uri="http://schemas.openxmlformats.org/drawingml/2006/picture">
+                <pic:pic xmlns:pic="http://schemas.openxmlformats.org/drawingml/2006/picture">
+                  <pic:nvPicPr>
+                    <pic:cNvPr id="1" name=""/>
+                    <pic:cNvPicPr/>
+                  </pic:nvPicPr>
+                  <pic:blipFill>
+                    <a:blip r:embed="rId34"/>
+                    <a:stretch>
+                      <a:fillRect/>
+                    </a:stretch>
+                  </pic:blipFill>
+                  <pic:spPr>
+                    <a:xfrm>
+                      <a:off x="0" y="0"/>
+                      <a:ext cx="1823386" cy="518722"/>
+                    </a:xfrm>
+                    <a:prstGeom prst="rect">
+                      <a:avLst/>
+                    </a:prstGeom>
+                  </pic:spPr>
+                </pic:pic>
+              </a:graphicData>
+            </a:graphic>
+          </wp:inline>
+        </w:drawing>
+      </w:r>
+    </w:p>
+    <w:p>
+      <w:pPr>
+        <w:jc w:val="center"/>
+        <w:rPr>
+          <w:lang w:val="es-ES"/>
+        </w:rPr>
+      </w:pPr>
+      <w:r>
+        <w:rPr>
+          <w:noProof/>
+        </w:rPr>
+        <w:drawing>
+          <wp:inline distT="0" distB="0" distL="0" distR="0" wp14:anchorId="7E078A22" wp14:editId="1339A1DC">
+            <wp:extent cx="1683884" cy="1885950"/>
+            <wp:effectExtent l="0" t="0" r="0" b="0"/>
+            <wp:docPr id="26" name="Imagen 26"/>
+            <wp:cNvGraphicFramePr>
+              <a:graphicFrameLocks xmlns:a="http://schemas.openxmlformats.org/drawingml/2006/main" noChangeAspect="1"/>
+            </wp:cNvGraphicFramePr>
+            <a:graphic xmlns:a="http://schemas.openxmlformats.org/drawingml/2006/main">
+              <a:graphicData uri="http://schemas.openxmlformats.org/drawingml/2006/picture">
+                <pic:pic xmlns:pic="http://schemas.openxmlformats.org/drawingml/2006/picture">
+                  <pic:nvPicPr>
+                    <pic:cNvPr id="1" name=""/>
+                    <pic:cNvPicPr/>
+                  </pic:nvPicPr>
+                  <pic:blipFill>
+                    <a:blip r:embed="rId35"/>
+                    <a:stretch>
+                      <a:fillRect/>
+                    </a:stretch>
+                  </pic:blipFill>
+                  <pic:spPr>
+                    <a:xfrm>
+                      <a:off x="0" y="0"/>
+                      <a:ext cx="1692130" cy="1895186"/>
+                    </a:xfrm>
+                    <a:prstGeom prst="rect">
+                      <a:avLst/>
+                    </a:prstGeom>
+                  </pic:spPr>
+                </pic:pic>
+              </a:graphicData>
+            </a:graphic>
+          </wp:inline>
+        </w:drawing>
+      </w:r>
     </w:p>
     <w:sectPr>
-      <w:headerReference w:type="default" r:id="rId26"/>
-      <w:footerReference w:type="default" r:id="rId27"/>
+      <w:headerReference w:type="default" r:id="rId36"/>
+      <w:footerReference w:type="default" r:id="rId37"/>
       <w:pgSz w:w="12240" w:h="15840"/>
       <w:pgMar w:top="1417" w:right="1701" w:bottom="1417" w:left="1701" w:header="708" w:footer="708" w:gutter="0"/>
       <w:cols w:space="708"/>
@@ -3089,7 +4292,7 @@
         <w:u w:val="none"/>
       </w:rPr>
     </w:lvl>
-    <w:lvl w:ilvl="1" w:tplc="0C0A0003" w:tentative="1">
+    <w:lvl w:ilvl="1" w:tplc="0C0A0003">
       <w:start w:val="1"/>
       <w:numFmt w:val="bullet"/>
       <w:lvlText w:val="o"/>

</xml_diff>

<commit_message>
Added section 5 and some parts of section 6
</commit_message>
<xml_diff>
--- a/Apuntes.docx
+++ b/Apuntes.docx
@@ -376,7 +376,7 @@
           <w:r>
             <w:fldChar w:fldCharType="separate"/>
           </w:r>
-          <w:hyperlink w:anchor="_Toc65673212" w:history="1">
+          <w:hyperlink w:anchor="_Toc65782384" w:history="1">
             <w:r>
               <w:rPr>
                 <w:rStyle w:val="Hipervnculo"/>
@@ -404,7 +404,7 @@
                 <w:noProof/>
                 <w:webHidden/>
               </w:rPr>
-              <w:instrText xml:space="preserve"> PAGEREF _Toc65673212 \h </w:instrText>
+              <w:instrText xml:space="preserve"> PAGEREF _Toc65782384 \h </w:instrText>
             </w:r>
             <w:r>
               <w:rPr>
@@ -448,7 +448,7 @@
               <w:lang w:val="es-ES" w:eastAsia="es-ES"/>
             </w:rPr>
           </w:pPr>
-          <w:hyperlink w:anchor="_Toc65673213" w:history="1">
+          <w:hyperlink w:anchor="_Toc65782385" w:history="1">
             <w:r>
               <w:rPr>
                 <w:rStyle w:val="Hipervnculo"/>
@@ -476,7 +476,7 @@
                 <w:noProof/>
                 <w:webHidden/>
               </w:rPr>
-              <w:instrText xml:space="preserve"> PAGEREF _Toc65673213 \h </w:instrText>
+              <w:instrText xml:space="preserve"> PAGEREF _Toc65782385 \h </w:instrText>
             </w:r>
             <w:r>
               <w:rPr>
@@ -518,7 +518,7 @@
               <w:noProof/>
             </w:rPr>
           </w:pPr>
-          <w:hyperlink w:anchor="_Toc65673214" w:history="1">
+          <w:hyperlink w:anchor="_Toc65782386" w:history="1">
             <w:r>
               <w:rPr>
                 <w:rStyle w:val="Hipervnculo"/>
@@ -545,7 +545,7 @@
                 <w:noProof/>
                 <w:webHidden/>
               </w:rPr>
-              <w:instrText xml:space="preserve"> PAGEREF _Toc65673214 \h </w:instrText>
+              <w:instrText xml:space="preserve"> PAGEREF _Toc65782386 \h </w:instrText>
             </w:r>
             <w:r>
               <w:rPr>
@@ -587,7 +587,7 @@
               <w:noProof/>
             </w:rPr>
           </w:pPr>
-          <w:hyperlink w:anchor="_Toc65673215" w:history="1">
+          <w:hyperlink w:anchor="_Toc65782387" w:history="1">
             <w:r>
               <w:rPr>
                 <w:rStyle w:val="Hipervnculo"/>
@@ -614,7 +614,7 @@
                 <w:noProof/>
                 <w:webHidden/>
               </w:rPr>
-              <w:instrText xml:space="preserve"> PAGEREF _Toc65673215 \h </w:instrText>
+              <w:instrText xml:space="preserve"> PAGEREF _Toc65782387 \h </w:instrText>
             </w:r>
             <w:r>
               <w:rPr>
@@ -656,7 +656,7 @@
               <w:noProof/>
             </w:rPr>
           </w:pPr>
-          <w:hyperlink w:anchor="_Toc65673216" w:history="1">
+          <w:hyperlink w:anchor="_Toc65782388" w:history="1">
             <w:r>
               <w:rPr>
                 <w:rStyle w:val="Hipervnculo"/>
@@ -683,7 +683,7 @@
                 <w:noProof/>
                 <w:webHidden/>
               </w:rPr>
-              <w:instrText xml:space="preserve"> PAGEREF _Toc65673216 \h </w:instrText>
+              <w:instrText xml:space="preserve"> PAGEREF _Toc65782388 \h </w:instrText>
             </w:r>
             <w:r>
               <w:rPr>
@@ -725,7 +725,7 @@
               <w:noProof/>
             </w:rPr>
           </w:pPr>
-          <w:hyperlink w:anchor="_Toc65673217" w:history="1">
+          <w:hyperlink w:anchor="_Toc65782389" w:history="1">
             <w:r>
               <w:rPr>
                 <w:rStyle w:val="Hipervnculo"/>
@@ -752,7 +752,7 @@
                 <w:noProof/>
                 <w:webHidden/>
               </w:rPr>
-              <w:instrText xml:space="preserve"> PAGEREF _Toc65673217 \h </w:instrText>
+              <w:instrText xml:space="preserve"> PAGEREF _Toc65782389 \h </w:instrText>
             </w:r>
             <w:r>
               <w:rPr>
@@ -794,7 +794,7 @@
               <w:noProof/>
             </w:rPr>
           </w:pPr>
-          <w:hyperlink w:anchor="_Toc65673218" w:history="1">
+          <w:hyperlink w:anchor="_Toc65782390" w:history="1">
             <w:r>
               <w:rPr>
                 <w:rStyle w:val="Hipervnculo"/>
@@ -821,7 +821,7 @@
                 <w:noProof/>
                 <w:webHidden/>
               </w:rPr>
-              <w:instrText xml:space="preserve"> PAGEREF _Toc65673218 \h </w:instrText>
+              <w:instrText xml:space="preserve"> PAGEREF _Toc65782390 \h </w:instrText>
             </w:r>
             <w:r>
               <w:rPr>
@@ -863,7 +863,7 @@
               <w:noProof/>
             </w:rPr>
           </w:pPr>
-          <w:hyperlink w:anchor="_Toc65673219" w:history="1">
+          <w:hyperlink w:anchor="_Toc65782391" w:history="1">
             <w:r>
               <w:rPr>
                 <w:rStyle w:val="Hipervnculo"/>
@@ -890,7 +890,7 @@
                 <w:noProof/>
                 <w:webHidden/>
               </w:rPr>
-              <w:instrText xml:space="preserve"> PAGEREF _Toc65673219 \h </w:instrText>
+              <w:instrText xml:space="preserve"> PAGEREF _Toc65782391 \h </w:instrText>
             </w:r>
             <w:r>
               <w:rPr>
@@ -934,7 +934,7 @@
               <w:lang w:val="es-ES" w:eastAsia="es-ES"/>
             </w:rPr>
           </w:pPr>
-          <w:hyperlink w:anchor="_Toc65673220" w:history="1">
+          <w:hyperlink w:anchor="_Toc65782392" w:history="1">
             <w:r>
               <w:rPr>
                 <w:rStyle w:val="Hipervnculo"/>
@@ -962,7 +962,7 @@
                 <w:noProof/>
                 <w:webHidden/>
               </w:rPr>
-              <w:instrText xml:space="preserve"> PAGEREF _Toc65673220 \h </w:instrText>
+              <w:instrText xml:space="preserve"> PAGEREF _Toc65782392 \h </w:instrText>
             </w:r>
             <w:r>
               <w:rPr>
@@ -1004,7 +1004,7 @@
               <w:noProof/>
             </w:rPr>
           </w:pPr>
-          <w:hyperlink w:anchor="_Toc65673221" w:history="1">
+          <w:hyperlink w:anchor="_Toc65782393" w:history="1">
             <w:r>
               <w:rPr>
                 <w:rStyle w:val="Hipervnculo"/>
@@ -1031,7 +1031,7 @@
                 <w:noProof/>
                 <w:webHidden/>
               </w:rPr>
-              <w:instrText xml:space="preserve"> PAGEREF _Toc65673221 \h </w:instrText>
+              <w:instrText xml:space="preserve"> PAGEREF _Toc65782393 \h </w:instrText>
             </w:r>
             <w:r>
               <w:rPr>
@@ -1073,7 +1073,7 @@
               <w:noProof/>
             </w:rPr>
           </w:pPr>
-          <w:hyperlink w:anchor="_Toc65673222" w:history="1">
+          <w:hyperlink w:anchor="_Toc65782394" w:history="1">
             <w:r>
               <w:rPr>
                 <w:rStyle w:val="Hipervnculo"/>
@@ -1100,7 +1100,7 @@
                 <w:noProof/>
                 <w:webHidden/>
               </w:rPr>
-              <w:instrText xml:space="preserve"> PAGEREF _Toc65673222 \h </w:instrText>
+              <w:instrText xml:space="preserve"> PAGEREF _Toc65782394 \h </w:instrText>
             </w:r>
             <w:r>
               <w:rPr>
@@ -1142,7 +1142,7 @@
               <w:noProof/>
             </w:rPr>
           </w:pPr>
-          <w:hyperlink w:anchor="_Toc65673223" w:history="1">
+          <w:hyperlink w:anchor="_Toc65782395" w:history="1">
             <w:r>
               <w:rPr>
                 <w:rStyle w:val="Hipervnculo"/>
@@ -1169,7 +1169,7 @@
                 <w:noProof/>
                 <w:webHidden/>
               </w:rPr>
-              <w:instrText xml:space="preserve"> PAGEREF _Toc65673223 \h </w:instrText>
+              <w:instrText xml:space="preserve"> PAGEREF _Toc65782395 \h </w:instrText>
             </w:r>
             <w:r>
               <w:rPr>
@@ -1213,7 +1213,7 @@
               <w:lang w:val="es-ES" w:eastAsia="es-ES"/>
             </w:rPr>
           </w:pPr>
-          <w:hyperlink w:anchor="_Toc65673224" w:history="1">
+          <w:hyperlink w:anchor="_Toc65782396" w:history="1">
             <w:r>
               <w:rPr>
                 <w:rStyle w:val="Hipervnculo"/>
@@ -1241,7 +1241,7 @@
                 <w:noProof/>
                 <w:webHidden/>
               </w:rPr>
-              <w:instrText xml:space="preserve"> PAGEREF _Toc65673224 \h </w:instrText>
+              <w:instrText xml:space="preserve"> PAGEREF _Toc65782396 \h </w:instrText>
             </w:r>
             <w:r>
               <w:rPr>
@@ -1283,7 +1283,7 @@
               <w:noProof/>
             </w:rPr>
           </w:pPr>
-          <w:hyperlink w:anchor="_Toc65673225" w:history="1">
+          <w:hyperlink w:anchor="_Toc65782397" w:history="1">
             <w:r>
               <w:rPr>
                 <w:rStyle w:val="Hipervnculo"/>
@@ -1310,7 +1310,7 @@
                 <w:noProof/>
                 <w:webHidden/>
               </w:rPr>
-              <w:instrText xml:space="preserve"> PAGEREF _Toc65673225 \h </w:instrText>
+              <w:instrText xml:space="preserve"> PAGEREF _Toc65782397 \h </w:instrText>
             </w:r>
             <w:r>
               <w:rPr>
@@ -1354,7 +1354,7 @@
               <w:lang w:val="es-ES" w:eastAsia="es-ES"/>
             </w:rPr>
           </w:pPr>
-          <w:hyperlink w:anchor="_Toc65673226" w:history="1">
+          <w:hyperlink w:anchor="_Toc65782398" w:history="1">
             <w:r>
               <w:rPr>
                 <w:rStyle w:val="Hipervnculo"/>
@@ -1382,7 +1382,286 @@
                 <w:noProof/>
                 <w:webHidden/>
               </w:rPr>
-              <w:instrText xml:space="preserve"> PAGEREF _Toc65673226 \h </w:instrText>
+              <w:instrText xml:space="preserve"> PAGEREF _Toc65782398 \h </w:instrText>
+            </w:r>
+            <w:r>
+              <w:rPr>
+                <w:noProof/>
+                <w:webHidden/>
+              </w:rPr>
+            </w:r>
+            <w:r>
+              <w:rPr>
+                <w:noProof/>
+                <w:webHidden/>
+              </w:rPr>
+              <w:fldChar w:fldCharType="separate"/>
+            </w:r>
+            <w:r>
+              <w:rPr>
+                <w:noProof/>
+                <w:webHidden/>
+              </w:rPr>
+              <w:t>5</w:t>
+            </w:r>
+            <w:r>
+              <w:rPr>
+                <w:noProof/>
+                <w:webHidden/>
+              </w:rPr>
+              <w:fldChar w:fldCharType="end"/>
+            </w:r>
+          </w:hyperlink>
+        </w:p>
+        <w:p>
+          <w:pPr>
+            <w:pStyle w:val="TDC1"/>
+            <w:tabs>
+              <w:tab w:val="right" w:leader="dot" w:pos="8828"/>
+            </w:tabs>
+            <w:rPr>
+              <w:noProof/>
+              <w:sz w:val="22"/>
+              <w:szCs w:val="22"/>
+              <w:lang w:val="es-ES" w:eastAsia="es-ES"/>
+            </w:rPr>
+          </w:pPr>
+          <w:hyperlink w:anchor="_Toc65782399" w:history="1">
+            <w:r>
+              <w:rPr>
+                <w:rStyle w:val="Hipervnculo"/>
+                <w:noProof/>
+                <w:lang w:val="es-ES"/>
+              </w:rPr>
+              <w:t>BOX MODEL</w:t>
+            </w:r>
+            <w:r>
+              <w:rPr>
+                <w:noProof/>
+                <w:webHidden/>
+              </w:rPr>
+              <w:tab/>
+            </w:r>
+            <w:r>
+              <w:rPr>
+                <w:noProof/>
+                <w:webHidden/>
+              </w:rPr>
+              <w:fldChar w:fldCharType="begin"/>
+            </w:r>
+            <w:r>
+              <w:rPr>
+                <w:noProof/>
+                <w:webHidden/>
+              </w:rPr>
+              <w:instrText xml:space="preserve"> PAGEREF _Toc65782399 \h </w:instrText>
+            </w:r>
+            <w:r>
+              <w:rPr>
+                <w:noProof/>
+                <w:webHidden/>
+              </w:rPr>
+            </w:r>
+            <w:r>
+              <w:rPr>
+                <w:noProof/>
+                <w:webHidden/>
+              </w:rPr>
+              <w:fldChar w:fldCharType="separate"/>
+            </w:r>
+            <w:r>
+              <w:rPr>
+                <w:noProof/>
+                <w:webHidden/>
+              </w:rPr>
+              <w:t>5</w:t>
+            </w:r>
+            <w:r>
+              <w:rPr>
+                <w:noProof/>
+                <w:webHidden/>
+              </w:rPr>
+              <w:fldChar w:fldCharType="end"/>
+            </w:r>
+          </w:hyperlink>
+        </w:p>
+        <w:p>
+          <w:pPr>
+            <w:pStyle w:val="TDC2"/>
+            <w:tabs>
+              <w:tab w:val="right" w:leader="dot" w:pos="8828"/>
+            </w:tabs>
+            <w:rPr>
+              <w:rFonts w:cstheme="minorBidi"/>
+              <w:noProof/>
+            </w:rPr>
+          </w:pPr>
+          <w:hyperlink w:anchor="_Toc65782400" w:history="1">
+            <w:r>
+              <w:rPr>
+                <w:rStyle w:val="Hipervnculo"/>
+                <w:noProof/>
+              </w:rPr>
+              <w:t>Margin y padding</w:t>
+            </w:r>
+            <w:r>
+              <w:rPr>
+                <w:noProof/>
+                <w:webHidden/>
+              </w:rPr>
+              <w:tab/>
+            </w:r>
+            <w:r>
+              <w:rPr>
+                <w:noProof/>
+                <w:webHidden/>
+              </w:rPr>
+              <w:fldChar w:fldCharType="begin"/>
+            </w:r>
+            <w:r>
+              <w:rPr>
+                <w:noProof/>
+                <w:webHidden/>
+              </w:rPr>
+              <w:instrText xml:space="preserve"> PAGEREF _Toc65782400 \h </w:instrText>
+            </w:r>
+            <w:r>
+              <w:rPr>
+                <w:noProof/>
+                <w:webHidden/>
+              </w:rPr>
+            </w:r>
+            <w:r>
+              <w:rPr>
+                <w:noProof/>
+                <w:webHidden/>
+              </w:rPr>
+              <w:fldChar w:fldCharType="separate"/>
+            </w:r>
+            <w:r>
+              <w:rPr>
+                <w:noProof/>
+                <w:webHidden/>
+              </w:rPr>
+              <w:t>5</w:t>
+            </w:r>
+            <w:r>
+              <w:rPr>
+                <w:noProof/>
+                <w:webHidden/>
+              </w:rPr>
+              <w:fldChar w:fldCharType="end"/>
+            </w:r>
+          </w:hyperlink>
+        </w:p>
+        <w:p>
+          <w:pPr>
+            <w:pStyle w:val="TDC2"/>
+            <w:tabs>
+              <w:tab w:val="right" w:leader="dot" w:pos="8828"/>
+            </w:tabs>
+            <w:rPr>
+              <w:rFonts w:cstheme="minorBidi"/>
+              <w:noProof/>
+            </w:rPr>
+          </w:pPr>
+          <w:hyperlink w:anchor="_Toc65782401" w:history="1">
+            <w:r>
+              <w:rPr>
+                <w:rStyle w:val="Hipervnculo"/>
+                <w:noProof/>
+              </w:rPr>
+              <w:t>Border</w:t>
+            </w:r>
+            <w:r>
+              <w:rPr>
+                <w:noProof/>
+                <w:webHidden/>
+              </w:rPr>
+              <w:tab/>
+            </w:r>
+            <w:r>
+              <w:rPr>
+                <w:noProof/>
+                <w:webHidden/>
+              </w:rPr>
+              <w:fldChar w:fldCharType="begin"/>
+            </w:r>
+            <w:r>
+              <w:rPr>
+                <w:noProof/>
+                <w:webHidden/>
+              </w:rPr>
+              <w:instrText xml:space="preserve"> PAGEREF _Toc65782401 \h </w:instrText>
+            </w:r>
+            <w:r>
+              <w:rPr>
+                <w:noProof/>
+                <w:webHidden/>
+              </w:rPr>
+            </w:r>
+            <w:r>
+              <w:rPr>
+                <w:noProof/>
+                <w:webHidden/>
+              </w:rPr>
+              <w:fldChar w:fldCharType="separate"/>
+            </w:r>
+            <w:r>
+              <w:rPr>
+                <w:noProof/>
+                <w:webHidden/>
+              </w:rPr>
+              <w:t>5</w:t>
+            </w:r>
+            <w:r>
+              <w:rPr>
+                <w:noProof/>
+                <w:webHidden/>
+              </w:rPr>
+              <w:fldChar w:fldCharType="end"/>
+            </w:r>
+          </w:hyperlink>
+        </w:p>
+        <w:p>
+          <w:pPr>
+            <w:pStyle w:val="TDC2"/>
+            <w:tabs>
+              <w:tab w:val="right" w:leader="dot" w:pos="8828"/>
+            </w:tabs>
+            <w:rPr>
+              <w:rFonts w:cstheme="minorBidi"/>
+              <w:noProof/>
+            </w:rPr>
+          </w:pPr>
+          <w:hyperlink w:anchor="_Toc65782402" w:history="1">
+            <w:r>
+              <w:rPr>
+                <w:rStyle w:val="Hipervnculo"/>
+                <w:noProof/>
+              </w:rPr>
+              <w:t>Outline</w:t>
+            </w:r>
+            <w:r>
+              <w:rPr>
+                <w:noProof/>
+                <w:webHidden/>
+              </w:rPr>
+              <w:tab/>
+            </w:r>
+            <w:r>
+              <w:rPr>
+                <w:noProof/>
+                <w:webHidden/>
+              </w:rPr>
+              <w:fldChar w:fldCharType="begin"/>
+            </w:r>
+            <w:r>
+              <w:rPr>
+                <w:noProof/>
+                <w:webHidden/>
+              </w:rPr>
+              <w:instrText xml:space="preserve"> PAGEREF _Toc65782402 \h </w:instrText>
             </w:r>
             <w:r>
               <w:rPr>
@@ -1452,7 +1731,7 @@
           <w:lang w:val="es-ES"/>
         </w:rPr>
       </w:pPr>
-      <w:bookmarkStart w:id="0" w:name="_Toc65673212"/>
+      <w:bookmarkStart w:id="0" w:name="_Toc65782384"/>
       <w:r>
         <w:rPr>
           <w:sz w:val="36"/>
@@ -1573,7 +1852,7 @@
           <w:lang w:val="es-ES"/>
         </w:rPr>
       </w:pPr>
-      <w:bookmarkStart w:id="1" w:name="_Toc65673213"/>
+      <w:bookmarkStart w:id="1" w:name="_Toc65782385"/>
       <w:r>
         <w:rPr>
           <w:lang w:val="es-ES"/>
@@ -1591,7 +1870,7 @@
           <w:lang w:val="es-ES"/>
         </w:rPr>
       </w:pPr>
-      <w:bookmarkStart w:id="2" w:name="_Toc65673214"/>
+      <w:bookmarkStart w:id="2" w:name="_Toc65782386"/>
       <w:r>
         <w:rPr>
           <w:lang w:val="es-ES"/>
@@ -1685,7 +1964,7 @@
           <w:lang w:val="es-ES"/>
         </w:rPr>
       </w:pPr>
-      <w:bookmarkStart w:id="3" w:name="_Toc65673215"/>
+      <w:bookmarkStart w:id="3" w:name="_Toc65782387"/>
       <w:r>
         <w:rPr>
           <w:lang w:val="es-ES"/>
@@ -1765,7 +2044,7 @@
           <w:lang w:val="es-ES"/>
         </w:rPr>
       </w:pPr>
-      <w:bookmarkStart w:id="4" w:name="_Toc65673216"/>
+      <w:bookmarkStart w:id="4" w:name="_Toc65782388"/>
       <w:r>
         <w:rPr>
           <w:lang w:val="es-ES"/>
@@ -1847,7 +2126,7 @@
           <w:lang w:val="es-ES"/>
         </w:rPr>
       </w:pPr>
-      <w:bookmarkStart w:id="5" w:name="_Toc65673217"/>
+      <w:bookmarkStart w:id="5" w:name="_Toc65782389"/>
       <w:r>
         <w:rPr>
           <w:lang w:val="es-ES"/>
@@ -1938,7 +2217,7 @@
           <w:lang w:val="es-ES"/>
         </w:rPr>
       </w:pPr>
-      <w:bookmarkStart w:id="6" w:name="_Toc65673218"/>
+      <w:bookmarkStart w:id="6" w:name="_Toc65782390"/>
       <w:r>
         <w:rPr>
           <w:lang w:val="es-ES"/>
@@ -2288,6 +2567,7 @@
         <w:rPr>
           <w:noProof/>
         </w:rPr>
+        <w:lastRenderedPageBreak/>
         <w:drawing>
           <wp:inline distT="0" distB="0" distL="0" distR="0" wp14:anchorId="676039DE" wp14:editId="4BE364F3">
             <wp:extent cx="1978925" cy="571500"/>
@@ -2413,7 +2693,7 @@
           <w:lang w:val="es-ES"/>
         </w:rPr>
       </w:pPr>
-      <w:bookmarkStart w:id="7" w:name="_Toc65673219"/>
+      <w:bookmarkStart w:id="7" w:name="_Toc65782391"/>
       <w:r>
         <w:rPr>
           <w:lang w:val="es-ES"/>
@@ -2743,7 +3023,7 @@
           <w:lang w:val="es-ES"/>
         </w:rPr>
       </w:pPr>
-      <w:bookmarkStart w:id="8" w:name="_Toc65673220"/>
+      <w:bookmarkStart w:id="8" w:name="_Toc65782392"/>
       <w:r>
         <w:rPr>
           <w:lang w:val="es-ES"/>
@@ -2762,7 +3042,14 @@
         <w:rPr>
           <w:lang w:val="es-ES"/>
         </w:rPr>
-        <w:t>El orden en el que se resuelven los conflictos en CSS es !</w:t>
+        <w:t xml:space="preserve">El orden en el que se resuelven los conflictos en CSS </w:t>
+      </w:r>
+      <w:proofErr w:type="gramStart"/>
+      <w:r>
+        <w:rPr>
+          <w:lang w:val="es-ES"/>
+        </w:rPr>
+        <w:t>es !</w:t>
       </w:r>
       <w:proofErr w:type="spellStart"/>
       <w:r>
@@ -2772,6 +3059,7 @@
         <w:t>important</w:t>
       </w:r>
       <w:proofErr w:type="spellEnd"/>
+      <w:proofErr w:type="gramEnd"/>
       <w:r>
         <w:rPr>
           <w:lang w:val="es-ES"/>
@@ -2787,7 +3075,7 @@
           <w:lang w:val="es-ES"/>
         </w:rPr>
       </w:pPr>
-      <w:bookmarkStart w:id="9" w:name="_Toc65673221"/>
+      <w:bookmarkStart w:id="9" w:name="_Toc65782393"/>
       <w:r>
         <w:rPr>
           <w:lang w:val="es-ES"/>
@@ -2881,7 +3169,7 @@
           <w:lang w:val="es-ES"/>
         </w:rPr>
       </w:pPr>
-      <w:bookmarkStart w:id="10" w:name="_Toc65673222"/>
+      <w:bookmarkStart w:id="10" w:name="_Toc65782394"/>
       <w:r>
         <w:rPr>
           <w:lang w:val="es-ES"/>
@@ -2912,7 +3200,7 @@
           <w:lang w:val="es-ES"/>
         </w:rPr>
       </w:pPr>
-      <w:bookmarkStart w:id="11" w:name="_Toc65673223"/>
+      <w:bookmarkStart w:id="11" w:name="_Toc65782395"/>
       <w:r>
         <w:rPr>
           <w:lang w:val="es-ES"/>
@@ -3031,7 +3319,7 @@
           <w:lang w:val="es-ES"/>
         </w:rPr>
       </w:pPr>
-      <w:bookmarkStart w:id="12" w:name="_Toc65673224"/>
+      <w:bookmarkStart w:id="12" w:name="_Toc65782396"/>
       <w:r>
         <w:rPr>
           <w:lang w:val="es-ES"/>
@@ -3061,7 +3349,7 @@
           <w:lang w:val="es-ES"/>
         </w:rPr>
       </w:pPr>
-      <w:bookmarkStart w:id="13" w:name="_Toc65673225"/>
+      <w:bookmarkStart w:id="13" w:name="_Toc65782397"/>
       <w:r>
         <w:rPr>
           <w:lang w:val="es-ES"/>
@@ -3250,7 +3538,7 @@
           <w:lang w:val="es-ES"/>
         </w:rPr>
       </w:pPr>
-      <w:bookmarkStart w:id="14" w:name="_Toc65673226"/>
+      <w:bookmarkStart w:id="14" w:name="_Toc65782398"/>
       <w:r>
         <w:rPr>
           <w:lang w:val="es-ES"/>
@@ -3311,7 +3599,21 @@
         <w:rPr>
           <w:lang w:val="es-ES"/>
         </w:rPr>
-        <w:t xml:space="preserve"> .menu/.main-menu</w:t>
+        <w:t xml:space="preserve"> </w:t>
+      </w:r>
+      <w:proofErr w:type="gramStart"/>
+      <w:r>
+        <w:rPr>
+          <w:lang w:val="es-ES"/>
+        </w:rPr>
+        <w:t>.menu</w:t>
+      </w:r>
+      <w:proofErr w:type="gramEnd"/>
+      <w:r>
+        <w:rPr>
+          <w:lang w:val="es-ES"/>
+        </w:rPr>
+        <w:t>/.main-menu</w:t>
       </w:r>
     </w:p>
     <w:p>
@@ -3443,7 +3745,21 @@
         <w:rPr>
           <w:lang w:val="es-ES"/>
         </w:rPr>
-        <w:t>. .menu_item / .main-menu_item</w:t>
+        <w:t xml:space="preserve">. </w:t>
+      </w:r>
+      <w:proofErr w:type="gramStart"/>
+      <w:r>
+        <w:rPr>
+          <w:lang w:val="es-ES"/>
+        </w:rPr>
+        <w:t>.menu</w:t>
+      </w:r>
+      <w:proofErr w:type="gramEnd"/>
+      <w:r>
+        <w:rPr>
+          <w:lang w:val="es-ES"/>
+        </w:rPr>
+        <w:t>_item / .main-menu_item</w:t>
       </w:r>
     </w:p>
     <w:p>
@@ -3587,7 +3903,21 @@
         <w:rPr>
           <w:lang w:val="es-ES"/>
         </w:rPr>
-        <w:t>. .menu_item</w:t>
+        <w:t xml:space="preserve">. </w:t>
+      </w:r>
+      <w:proofErr w:type="gramStart"/>
+      <w:r>
+        <w:rPr>
+          <w:lang w:val="es-ES"/>
+        </w:rPr>
+        <w:t>.menu</w:t>
+      </w:r>
+      <w:proofErr w:type="gramEnd"/>
+      <w:r>
+        <w:rPr>
+          <w:lang w:val="es-ES"/>
+        </w:rPr>
+        <w:t>_item</w:t>
       </w:r>
       <w:r>
         <w:rPr>
@@ -3750,9 +4080,1072 @@
         </w:drawing>
       </w:r>
     </w:p>
+    <w:p>
+      <w:pPr>
+        <w:pStyle w:val="Ttulo1"/>
+        <w:rPr>
+          <w:lang w:val="es-ES"/>
+        </w:rPr>
+      </w:pPr>
+      <w:bookmarkStart w:id="15" w:name="_Toc65782399"/>
+      <w:r>
+        <w:rPr>
+          <w:lang w:val="es-ES"/>
+        </w:rPr>
+        <w:t>BOX MODEL</w:t>
+      </w:r>
+      <w:bookmarkEnd w:id="15"/>
+    </w:p>
+    <w:p>
+      <w:pPr>
+        <w:ind w:left="720"/>
+        <w:rPr>
+          <w:lang w:val="es-ES"/>
+        </w:rPr>
+      </w:pPr>
+      <w:r>
+        <w:rPr>
+          <w:noProof/>
+        </w:rPr>
+        <w:drawing>
+          <wp:inline distT="0" distB="0" distL="0" distR="0" wp14:anchorId="2280BB1C" wp14:editId="42864683">
+            <wp:extent cx="4714875" cy="2101368"/>
+            <wp:effectExtent l="0" t="0" r="0" b="0"/>
+            <wp:docPr id="27" name="Imagen 27"/>
+            <wp:cNvGraphicFramePr>
+              <a:graphicFrameLocks xmlns:a="http://schemas.openxmlformats.org/drawingml/2006/main" noChangeAspect="1"/>
+            </wp:cNvGraphicFramePr>
+            <a:graphic xmlns:a="http://schemas.openxmlformats.org/drawingml/2006/main">
+              <a:graphicData uri="http://schemas.openxmlformats.org/drawingml/2006/picture">
+                <pic:pic xmlns:pic="http://schemas.openxmlformats.org/drawingml/2006/picture">
+                  <pic:nvPicPr>
+                    <pic:cNvPr id="1" name=""/>
+                    <pic:cNvPicPr/>
+                  </pic:nvPicPr>
+                  <pic:blipFill>
+                    <a:blip r:embed="rId36"/>
+                    <a:stretch>
+                      <a:fillRect/>
+                    </a:stretch>
+                  </pic:blipFill>
+                  <pic:spPr>
+                    <a:xfrm>
+                      <a:off x="0" y="0"/>
+                      <a:ext cx="4759533" cy="2121271"/>
+                    </a:xfrm>
+                    <a:prstGeom prst="rect">
+                      <a:avLst/>
+                    </a:prstGeom>
+                  </pic:spPr>
+                </pic:pic>
+              </a:graphicData>
+            </a:graphic>
+          </wp:inline>
+        </w:drawing>
+      </w:r>
+    </w:p>
+    <w:p>
+      <w:pPr>
+        <w:ind w:left="720"/>
+        <w:rPr>
+          <w:lang w:val="es-ES"/>
+        </w:rPr>
+      </w:pPr>
+      <w:r>
+        <w:drawing>
+          <wp:inline distT="0" distB="0" distL="0" distR="0" wp14:anchorId="69EBBB4E" wp14:editId="0EB8677A">
+            <wp:extent cx="4714875" cy="1692191"/>
+            <wp:effectExtent l="0" t="0" r="0" b="3810"/>
+            <wp:docPr id="28" name="Imagen 28"/>
+            <wp:cNvGraphicFramePr>
+              <a:graphicFrameLocks xmlns:a="http://schemas.openxmlformats.org/drawingml/2006/main" noChangeAspect="1"/>
+            </wp:cNvGraphicFramePr>
+            <a:graphic xmlns:a="http://schemas.openxmlformats.org/drawingml/2006/main">
+              <a:graphicData uri="http://schemas.openxmlformats.org/drawingml/2006/picture">
+                <pic:pic xmlns:pic="http://schemas.openxmlformats.org/drawingml/2006/picture">
+                  <pic:nvPicPr>
+                    <pic:cNvPr id="1" name=""/>
+                    <pic:cNvPicPr/>
+                  </pic:nvPicPr>
+                  <pic:blipFill>
+                    <a:blip r:embed="rId37"/>
+                    <a:stretch>
+                      <a:fillRect/>
+                    </a:stretch>
+                  </pic:blipFill>
+                  <pic:spPr>
+                    <a:xfrm>
+                      <a:off x="0" y="0"/>
+                      <a:ext cx="4752237" cy="1705600"/>
+                    </a:xfrm>
+                    <a:prstGeom prst="rect">
+                      <a:avLst/>
+                    </a:prstGeom>
+                  </pic:spPr>
+                </pic:pic>
+              </a:graphicData>
+            </a:graphic>
+          </wp:inline>
+        </w:drawing>
+      </w:r>
+    </w:p>
+    <w:p>
+      <w:pPr>
+        <w:pStyle w:val="Prrafodelista"/>
+        <w:numPr>
+          <w:ilvl w:val="0"/>
+          <w:numId w:val="2"/>
+        </w:numPr>
+        <w:rPr>
+          <w:lang w:val="es-ES"/>
+        </w:rPr>
+      </w:pPr>
+      <w:r>
+        <w:rPr>
+          <w:lang w:val="es-ES"/>
+        </w:rPr>
+        <w:t>Cuando usar padding y margin</w:t>
+      </w:r>
+    </w:p>
+    <w:p>
+      <w:pPr>
+        <w:pStyle w:val="Prrafodelista"/>
+        <w:numPr>
+          <w:ilvl w:val="0"/>
+          <w:numId w:val="2"/>
+        </w:numPr>
+        <w:ind w:left="1440"/>
+        <w:rPr>
+          <w:lang w:val="es-ES"/>
+        </w:rPr>
+      </w:pPr>
+      <w:r>
+        <w:rPr>
+          <w:lang w:val="es-ES"/>
+        </w:rPr>
+        <w:t>Cuando utilizamos margin, no separamos la caja de su alrededor.</w:t>
+      </w:r>
+    </w:p>
+    <w:p>
+      <w:pPr>
+        <w:pStyle w:val="Prrafodelista"/>
+        <w:numPr>
+          <w:ilvl w:val="0"/>
+          <w:numId w:val="2"/>
+        </w:numPr>
+        <w:ind w:left="1440"/>
+        <w:rPr>
+          <w:lang w:val="es-ES"/>
+        </w:rPr>
+      </w:pPr>
+      <w:r>
+        <w:rPr>
+          <w:lang w:val="es-ES"/>
+        </w:rPr>
+        <w:t>Con padding, simplemente no separamos el contenido de su borde</w:t>
+      </w:r>
+      <w:r>
+        <w:rPr>
+          <w:lang w:val="es-ES"/>
+        </w:rPr>
+        <w:t>.</w:t>
+      </w:r>
+    </w:p>
+    <w:p>
+      <w:pPr>
+        <w:pStyle w:val="Prrafodelista"/>
+        <w:numPr>
+          <w:ilvl w:val="0"/>
+          <w:numId w:val="2"/>
+        </w:numPr>
+        <w:rPr>
+          <w:lang w:val="es-ES"/>
+        </w:rPr>
+      </w:pPr>
+      <w:r>
+        <w:rPr>
+          <w:lang w:val="es-ES"/>
+        </w:rPr>
+        <w:t>Diferencia entre border y outline</w:t>
+      </w:r>
+    </w:p>
+    <w:p>
+      <w:pPr>
+        <w:pStyle w:val="Prrafodelista"/>
+        <w:numPr>
+          <w:ilvl w:val="0"/>
+          <w:numId w:val="2"/>
+        </w:numPr>
+        <w:ind w:left="1440"/>
+        <w:rPr>
+          <w:lang w:val="es-ES"/>
+        </w:rPr>
+      </w:pPr>
+      <w:r>
+        <w:rPr>
+          <w:lang w:val="es-ES"/>
+        </w:rPr>
+        <w:t>El border hace que la caja ocupe más.</w:t>
+      </w:r>
+      <w:r>
+        <w:rPr>
+          <w:lang w:val="es-ES"/>
+        </w:rPr>
+        <w:t xml:space="preserve"> El outline no cuenta para el tamaño de la caja.</w:t>
+      </w:r>
+    </w:p>
+    <w:p>
+      <w:pPr>
+        <w:pStyle w:val="Ttulo2"/>
+        <w:ind w:left="360"/>
+        <w:rPr>
+          <w:lang w:val="es-ES"/>
+        </w:rPr>
+      </w:pPr>
+      <w:bookmarkStart w:id="16" w:name="_Toc65782400"/>
+      <w:r>
+        <w:rPr>
+          <w:lang w:val="es-ES"/>
+        </w:rPr>
+        <w:t>Margin y padding</w:t>
+      </w:r>
+      <w:bookmarkEnd w:id="16"/>
+    </w:p>
+    <w:p>
+      <w:pPr>
+        <w:pStyle w:val="Prrafodelista"/>
+        <w:numPr>
+          <w:ilvl w:val="0"/>
+          <w:numId w:val="2"/>
+        </w:numPr>
+        <w:ind w:left="1080"/>
+        <w:rPr>
+          <w:lang w:val="es-ES"/>
+        </w:rPr>
+      </w:pPr>
+      <w:r>
+        <w:rPr>
+          <w:lang w:val="es-ES"/>
+        </w:rPr>
+        <w:t xml:space="preserve">El </w:t>
+      </w:r>
+      <w:proofErr w:type="spellStart"/>
+      <w:r>
+        <w:rPr>
+          <w:lang w:val="es-ES"/>
+        </w:rPr>
+        <w:t>shorthand</w:t>
+      </w:r>
+      <w:proofErr w:type="spellEnd"/>
+      <w:r>
+        <w:rPr>
+          <w:lang w:val="es-ES"/>
+        </w:rPr>
+        <w:t xml:space="preserve"> es la propiedad acortada que engloba otras propiedades, es decir, cuando usamos margin en realidad estamos utilizando margin-top, margin-</w:t>
+      </w:r>
+      <w:proofErr w:type="spellStart"/>
+      <w:r>
+        <w:rPr>
+          <w:lang w:val="es-ES"/>
+        </w:rPr>
+        <w:t>right</w:t>
+      </w:r>
+      <w:proofErr w:type="spellEnd"/>
+      <w:r>
+        <w:rPr>
+          <w:lang w:val="es-ES"/>
+        </w:rPr>
+        <w:t>, etc.</w:t>
+      </w:r>
+    </w:p>
+    <w:p>
+      <w:pPr>
+        <w:ind w:left="360"/>
+        <w:jc w:val="center"/>
+        <w:rPr>
+          <w:lang w:val="es-ES"/>
+        </w:rPr>
+      </w:pPr>
+      <w:r>
+        <w:rPr>
+          <w:noProof/>
+        </w:rPr>
+        <w:drawing>
+          <wp:inline distT="0" distB="0" distL="0" distR="0" wp14:anchorId="5B5D4E4B" wp14:editId="7A2434E5">
+            <wp:extent cx="4640580" cy="2326066"/>
+            <wp:effectExtent l="0" t="0" r="7620" b="0"/>
+            <wp:docPr id="29" name="Imagen 29"/>
+            <wp:cNvGraphicFramePr>
+              <a:graphicFrameLocks xmlns:a="http://schemas.openxmlformats.org/drawingml/2006/main" noChangeAspect="1"/>
+            </wp:cNvGraphicFramePr>
+            <a:graphic xmlns:a="http://schemas.openxmlformats.org/drawingml/2006/main">
+              <a:graphicData uri="http://schemas.openxmlformats.org/drawingml/2006/picture">
+                <pic:pic xmlns:pic="http://schemas.openxmlformats.org/drawingml/2006/picture">
+                  <pic:nvPicPr>
+                    <pic:cNvPr id="1" name=""/>
+                    <pic:cNvPicPr/>
+                  </pic:nvPicPr>
+                  <pic:blipFill>
+                    <a:blip r:embed="rId38"/>
+                    <a:stretch>
+                      <a:fillRect/>
+                    </a:stretch>
+                  </pic:blipFill>
+                  <pic:spPr>
+                    <a:xfrm>
+                      <a:off x="0" y="0"/>
+                      <a:ext cx="4678139" cy="2344892"/>
+                    </a:xfrm>
+                    <a:prstGeom prst="rect">
+                      <a:avLst/>
+                    </a:prstGeom>
+                  </pic:spPr>
+                </pic:pic>
+              </a:graphicData>
+            </a:graphic>
+          </wp:inline>
+        </w:drawing>
+      </w:r>
+    </w:p>
+    <w:p>
+      <w:pPr>
+        <w:pStyle w:val="Prrafodelista"/>
+        <w:numPr>
+          <w:ilvl w:val="0"/>
+          <w:numId w:val="2"/>
+        </w:numPr>
+        <w:ind w:left="1080"/>
+        <w:rPr>
+          <w:lang w:val="es-ES"/>
+        </w:rPr>
+      </w:pPr>
+      <w:r>
+        <w:rPr>
+          <w:lang w:val="es-ES"/>
+        </w:rPr>
+        <w:t>Lo mismo para el padding</w:t>
+      </w:r>
+    </w:p>
+    <w:p>
+      <w:pPr>
+        <w:ind w:left="360"/>
+        <w:jc w:val="center"/>
+        <w:rPr>
+          <w:lang w:val="es-ES"/>
+        </w:rPr>
+      </w:pPr>
+      <w:r>
+        <w:rPr>
+          <w:noProof/>
+        </w:rPr>
+        <w:drawing>
+          <wp:inline distT="0" distB="0" distL="0" distR="0" wp14:anchorId="6FADB45C" wp14:editId="052A3148">
+            <wp:extent cx="4467225" cy="2254842"/>
+            <wp:effectExtent l="0" t="0" r="0" b="0"/>
+            <wp:docPr id="30" name="Imagen 30"/>
+            <wp:cNvGraphicFramePr>
+              <a:graphicFrameLocks xmlns:a="http://schemas.openxmlformats.org/drawingml/2006/main" noChangeAspect="1"/>
+            </wp:cNvGraphicFramePr>
+            <a:graphic xmlns:a="http://schemas.openxmlformats.org/drawingml/2006/main">
+              <a:graphicData uri="http://schemas.openxmlformats.org/drawingml/2006/picture">
+                <pic:pic xmlns:pic="http://schemas.openxmlformats.org/drawingml/2006/picture">
+                  <pic:nvPicPr>
+                    <pic:cNvPr id="1" name=""/>
+                    <pic:cNvPicPr/>
+                  </pic:nvPicPr>
+                  <pic:blipFill>
+                    <a:blip r:embed="rId39"/>
+                    <a:stretch>
+                      <a:fillRect/>
+                    </a:stretch>
+                  </pic:blipFill>
+                  <pic:spPr>
+                    <a:xfrm>
+                      <a:off x="0" y="0"/>
+                      <a:ext cx="4504616" cy="2273715"/>
+                    </a:xfrm>
+                    <a:prstGeom prst="rect">
+                      <a:avLst/>
+                    </a:prstGeom>
+                  </pic:spPr>
+                </pic:pic>
+              </a:graphicData>
+            </a:graphic>
+          </wp:inline>
+        </w:drawing>
+      </w:r>
+    </w:p>
+    <w:p>
+      <w:pPr>
+        <w:ind w:left="360"/>
+        <w:jc w:val="center"/>
+        <w:rPr>
+          <w:lang w:val="es-ES"/>
+        </w:rPr>
+      </w:pPr>
+      <w:r>
+        <w:rPr>
+          <w:noProof/>
+        </w:rPr>
+        <w:drawing>
+          <wp:inline distT="0" distB="0" distL="0" distR="0" wp14:anchorId="3C2CC86A" wp14:editId="2F85DED8">
+            <wp:extent cx="1323975" cy="630161"/>
+            <wp:effectExtent l="0" t="0" r="0" b="0"/>
+            <wp:docPr id="31" name="Imagen 31"/>
+            <wp:cNvGraphicFramePr>
+              <a:graphicFrameLocks xmlns:a="http://schemas.openxmlformats.org/drawingml/2006/main" noChangeAspect="1"/>
+            </wp:cNvGraphicFramePr>
+            <a:graphic xmlns:a="http://schemas.openxmlformats.org/drawingml/2006/main">
+              <a:graphicData uri="http://schemas.openxmlformats.org/drawingml/2006/picture">
+                <pic:pic xmlns:pic="http://schemas.openxmlformats.org/drawingml/2006/picture">
+                  <pic:nvPicPr>
+                    <pic:cNvPr id="1" name=""/>
+                    <pic:cNvPicPr/>
+                  </pic:nvPicPr>
+                  <pic:blipFill>
+                    <a:blip r:embed="rId40"/>
+                    <a:stretch>
+                      <a:fillRect/>
+                    </a:stretch>
+                  </pic:blipFill>
+                  <pic:spPr>
+                    <a:xfrm>
+                      <a:off x="0" y="0"/>
+                      <a:ext cx="1373160" cy="653571"/>
+                    </a:xfrm>
+                    <a:prstGeom prst="rect">
+                      <a:avLst/>
+                    </a:prstGeom>
+                  </pic:spPr>
+                </pic:pic>
+              </a:graphicData>
+            </a:graphic>
+          </wp:inline>
+        </w:drawing>
+      </w:r>
+    </w:p>
+    <w:p>
+      <w:pPr>
+        <w:pStyle w:val="Ttulo2"/>
+        <w:ind w:left="360"/>
+        <w:rPr>
+          <w:lang w:val="es-ES"/>
+        </w:rPr>
+      </w:pPr>
+      <w:bookmarkStart w:id="17" w:name="_Toc65782401"/>
+      <w:r>
+        <w:rPr>
+          <w:lang w:val="es-ES"/>
+        </w:rPr>
+        <w:t>Border</w:t>
+      </w:r>
+      <w:bookmarkEnd w:id="17"/>
+    </w:p>
+    <w:p>
+      <w:pPr>
+        <w:ind w:left="360"/>
+        <w:jc w:val="both"/>
+        <w:rPr>
+          <w:lang w:val="es-ES"/>
+        </w:rPr>
+      </w:pPr>
+      <w:r>
+        <w:rPr>
+          <w:noProof/>
+        </w:rPr>
+        <w:drawing>
+          <wp:inline distT="0" distB="0" distL="0" distR="0" wp14:anchorId="6D2706F7" wp14:editId="56D4D3FE">
+            <wp:extent cx="5612130" cy="2534285"/>
+            <wp:effectExtent l="0" t="0" r="7620" b="0"/>
+            <wp:docPr id="32" name="Imagen 32"/>
+            <wp:cNvGraphicFramePr>
+              <a:graphicFrameLocks xmlns:a="http://schemas.openxmlformats.org/drawingml/2006/main" noChangeAspect="1"/>
+            </wp:cNvGraphicFramePr>
+            <a:graphic xmlns:a="http://schemas.openxmlformats.org/drawingml/2006/main">
+              <a:graphicData uri="http://schemas.openxmlformats.org/drawingml/2006/picture">
+                <pic:pic xmlns:pic="http://schemas.openxmlformats.org/drawingml/2006/picture">
+                  <pic:nvPicPr>
+                    <pic:cNvPr id="1" name=""/>
+                    <pic:cNvPicPr/>
+                  </pic:nvPicPr>
+                  <pic:blipFill>
+                    <a:blip r:embed="rId41"/>
+                    <a:stretch>
+                      <a:fillRect/>
+                    </a:stretch>
+                  </pic:blipFill>
+                  <pic:spPr>
+                    <a:xfrm>
+                      <a:off x="0" y="0"/>
+                      <a:ext cx="5612130" cy="2534285"/>
+                    </a:xfrm>
+                    <a:prstGeom prst="rect">
+                      <a:avLst/>
+                    </a:prstGeom>
+                  </pic:spPr>
+                </pic:pic>
+              </a:graphicData>
+            </a:graphic>
+          </wp:inline>
+        </w:drawing>
+      </w:r>
+    </w:p>
+    <w:p>
+      <w:pPr>
+        <w:ind w:left="360"/>
+        <w:jc w:val="center"/>
+        <w:rPr>
+          <w:lang w:val="es-ES"/>
+        </w:rPr>
+      </w:pPr>
+      <w:r>
+        <w:rPr>
+          <w:noProof/>
+        </w:rPr>
+        <w:drawing>
+          <wp:inline distT="0" distB="0" distL="0" distR="0" wp14:anchorId="683375D5" wp14:editId="193C5A00">
+            <wp:extent cx="4676775" cy="2876550"/>
+            <wp:effectExtent l="0" t="0" r="9525" b="0"/>
+            <wp:docPr id="34" name="Imagen 34"/>
+            <wp:cNvGraphicFramePr>
+              <a:graphicFrameLocks xmlns:a="http://schemas.openxmlformats.org/drawingml/2006/main" noChangeAspect="1"/>
+            </wp:cNvGraphicFramePr>
+            <a:graphic xmlns:a="http://schemas.openxmlformats.org/drawingml/2006/main">
+              <a:graphicData uri="http://schemas.openxmlformats.org/drawingml/2006/picture">
+                <pic:pic xmlns:pic="http://schemas.openxmlformats.org/drawingml/2006/picture">
+                  <pic:nvPicPr>
+                    <pic:cNvPr id="1" name=""/>
+                    <pic:cNvPicPr/>
+                  </pic:nvPicPr>
+                  <pic:blipFill>
+                    <a:blip r:embed="rId42"/>
+                    <a:stretch>
+                      <a:fillRect/>
+                    </a:stretch>
+                  </pic:blipFill>
+                  <pic:spPr>
+                    <a:xfrm>
+                      <a:off x="0" y="0"/>
+                      <a:ext cx="4676775" cy="2876550"/>
+                    </a:xfrm>
+                    <a:prstGeom prst="rect">
+                      <a:avLst/>
+                    </a:prstGeom>
+                  </pic:spPr>
+                </pic:pic>
+              </a:graphicData>
+            </a:graphic>
+          </wp:inline>
+        </w:drawing>
+      </w:r>
+    </w:p>
+    <w:p>
+      <w:pPr>
+        <w:ind w:left="360"/>
+        <w:jc w:val="center"/>
+        <w:rPr>
+          <w:lang w:val="es-ES"/>
+        </w:rPr>
+      </w:pPr>
+      <w:r>
+        <w:rPr>
+          <w:noProof/>
+        </w:rPr>
+        <w:drawing>
+          <wp:inline distT="0" distB="0" distL="0" distR="0" wp14:anchorId="08DFE4D3" wp14:editId="105A1C3E">
+            <wp:extent cx="2924175" cy="2390775"/>
+            <wp:effectExtent l="0" t="0" r="9525" b="9525"/>
+            <wp:docPr id="35" name="Imagen 35"/>
+            <wp:cNvGraphicFramePr>
+              <a:graphicFrameLocks xmlns:a="http://schemas.openxmlformats.org/drawingml/2006/main" noChangeAspect="1"/>
+            </wp:cNvGraphicFramePr>
+            <a:graphic xmlns:a="http://schemas.openxmlformats.org/drawingml/2006/main">
+              <a:graphicData uri="http://schemas.openxmlformats.org/drawingml/2006/picture">
+                <pic:pic xmlns:pic="http://schemas.openxmlformats.org/drawingml/2006/picture">
+                  <pic:nvPicPr>
+                    <pic:cNvPr id="1" name=""/>
+                    <pic:cNvPicPr/>
+                  </pic:nvPicPr>
+                  <pic:blipFill>
+                    <a:blip r:embed="rId43"/>
+                    <a:stretch>
+                      <a:fillRect/>
+                    </a:stretch>
+                  </pic:blipFill>
+                  <pic:spPr>
+                    <a:xfrm>
+                      <a:off x="0" y="0"/>
+                      <a:ext cx="2924175" cy="2390775"/>
+                    </a:xfrm>
+                    <a:prstGeom prst="rect">
+                      <a:avLst/>
+                    </a:prstGeom>
+                  </pic:spPr>
+                </pic:pic>
+              </a:graphicData>
+            </a:graphic>
+          </wp:inline>
+        </w:drawing>
+      </w:r>
+      <w:r>
+        <w:rPr>
+          <w:noProof/>
+        </w:rPr>
+        <w:drawing>
+          <wp:inline distT="0" distB="0" distL="0" distR="0" wp14:anchorId="15145DF7" wp14:editId="74A0FF40">
+            <wp:extent cx="1266825" cy="2386345"/>
+            <wp:effectExtent l="0" t="0" r="0" b="0"/>
+            <wp:docPr id="36" name="Imagen 36"/>
+            <wp:cNvGraphicFramePr>
+              <a:graphicFrameLocks xmlns:a="http://schemas.openxmlformats.org/drawingml/2006/main" noChangeAspect="1"/>
+            </wp:cNvGraphicFramePr>
+            <a:graphic xmlns:a="http://schemas.openxmlformats.org/drawingml/2006/main">
+              <a:graphicData uri="http://schemas.openxmlformats.org/drawingml/2006/picture">
+                <pic:pic xmlns:pic="http://schemas.openxmlformats.org/drawingml/2006/picture">
+                  <pic:nvPicPr>
+                    <pic:cNvPr id="1" name=""/>
+                    <pic:cNvPicPr/>
+                  </pic:nvPicPr>
+                  <pic:blipFill>
+                    <a:blip r:embed="rId44"/>
+                    <a:stretch>
+                      <a:fillRect/>
+                    </a:stretch>
+                  </pic:blipFill>
+                  <pic:spPr>
+                    <a:xfrm>
+                      <a:off x="0" y="0"/>
+                      <a:ext cx="1282694" cy="2416237"/>
+                    </a:xfrm>
+                    <a:prstGeom prst="rect">
+                      <a:avLst/>
+                    </a:prstGeom>
+                  </pic:spPr>
+                </pic:pic>
+              </a:graphicData>
+            </a:graphic>
+          </wp:inline>
+        </w:drawing>
+      </w:r>
+    </w:p>
+    <w:p>
+      <w:pPr>
+        <w:pStyle w:val="Ttulo2"/>
+        <w:ind w:left="360"/>
+        <w:rPr>
+          <w:lang w:val="es-ES"/>
+        </w:rPr>
+      </w:pPr>
+      <w:bookmarkStart w:id="18" w:name="_Toc65782402"/>
+      <w:r>
+        <w:rPr>
+          <w:lang w:val="es-ES"/>
+        </w:rPr>
+        <w:t>Outline</w:t>
+      </w:r>
+      <w:bookmarkEnd w:id="18"/>
+    </w:p>
+    <w:p>
+      <w:pPr>
+        <w:ind w:left="360"/>
+        <w:jc w:val="center"/>
+        <w:rPr>
+          <w:lang w:val="es-ES"/>
+        </w:rPr>
+      </w:pPr>
+      <w:r>
+        <w:rPr>
+          <w:noProof/>
+        </w:rPr>
+        <w:drawing>
+          <wp:inline distT="0" distB="0" distL="0" distR="0" wp14:anchorId="03AA3BED" wp14:editId="3A80E615">
+            <wp:extent cx="4836128" cy="2762250"/>
+            <wp:effectExtent l="0" t="0" r="3175" b="0"/>
+            <wp:docPr id="37" name="Imagen 37"/>
+            <wp:cNvGraphicFramePr>
+              <a:graphicFrameLocks xmlns:a="http://schemas.openxmlformats.org/drawingml/2006/main" noChangeAspect="1"/>
+            </wp:cNvGraphicFramePr>
+            <a:graphic xmlns:a="http://schemas.openxmlformats.org/drawingml/2006/main">
+              <a:graphicData uri="http://schemas.openxmlformats.org/drawingml/2006/picture">
+                <pic:pic xmlns:pic="http://schemas.openxmlformats.org/drawingml/2006/picture">
+                  <pic:nvPicPr>
+                    <pic:cNvPr id="1" name=""/>
+                    <pic:cNvPicPr/>
+                  </pic:nvPicPr>
+                  <pic:blipFill>
+                    <a:blip r:embed="rId45"/>
+                    <a:stretch>
+                      <a:fillRect/>
+                    </a:stretch>
+                  </pic:blipFill>
+                  <pic:spPr>
+                    <a:xfrm>
+                      <a:off x="0" y="0"/>
+                      <a:ext cx="4874260" cy="2784030"/>
+                    </a:xfrm>
+                    <a:prstGeom prst="rect">
+                      <a:avLst/>
+                    </a:prstGeom>
+                  </pic:spPr>
+                </pic:pic>
+              </a:graphicData>
+            </a:graphic>
+          </wp:inline>
+        </w:drawing>
+      </w:r>
+    </w:p>
+    <w:p>
+      <w:pPr>
+        <w:pStyle w:val="Prrafodelista"/>
+        <w:numPr>
+          <w:ilvl w:val="0"/>
+          <w:numId w:val="2"/>
+        </w:numPr>
+        <w:ind w:left="1080"/>
+        <w:rPr>
+          <w:lang w:val="es-ES"/>
+        </w:rPr>
+      </w:pPr>
+      <w:r>
+        <w:rPr>
+          <w:lang w:val="es-ES"/>
+        </w:rPr>
+        <w:t>Offset permite valores negativos.</w:t>
+      </w:r>
+    </w:p>
+    <w:p>
+      <w:pPr>
+        <w:ind w:left="720"/>
+        <w:jc w:val="center"/>
+        <w:rPr>
+          <w:lang w:val="es-ES"/>
+        </w:rPr>
+      </w:pPr>
+      <w:r>
+        <w:rPr>
+          <w:noProof/>
+        </w:rPr>
+        <w:drawing>
+          <wp:inline distT="0" distB="0" distL="0" distR="0" wp14:anchorId="416BA577" wp14:editId="0B6DC9B0">
+            <wp:extent cx="3943350" cy="2773435"/>
+            <wp:effectExtent l="0" t="0" r="0" b="8255"/>
+            <wp:docPr id="38" name="Imagen 38"/>
+            <wp:cNvGraphicFramePr>
+              <a:graphicFrameLocks xmlns:a="http://schemas.openxmlformats.org/drawingml/2006/main" noChangeAspect="1"/>
+            </wp:cNvGraphicFramePr>
+            <a:graphic xmlns:a="http://schemas.openxmlformats.org/drawingml/2006/main">
+              <a:graphicData uri="http://schemas.openxmlformats.org/drawingml/2006/picture">
+                <pic:pic xmlns:pic="http://schemas.openxmlformats.org/drawingml/2006/picture">
+                  <pic:nvPicPr>
+                    <pic:cNvPr id="1" name=""/>
+                    <pic:cNvPicPr/>
+                  </pic:nvPicPr>
+                  <pic:blipFill>
+                    <a:blip r:embed="rId46"/>
+                    <a:stretch>
+                      <a:fillRect/>
+                    </a:stretch>
+                  </pic:blipFill>
+                  <pic:spPr>
+                    <a:xfrm>
+                      <a:off x="0" y="0"/>
+                      <a:ext cx="3957493" cy="2783382"/>
+                    </a:xfrm>
+                    <a:prstGeom prst="rect">
+                      <a:avLst/>
+                    </a:prstGeom>
+                  </pic:spPr>
+                </pic:pic>
+              </a:graphicData>
+            </a:graphic>
+          </wp:inline>
+        </w:drawing>
+      </w:r>
+    </w:p>
+    <w:p>
+      <w:pPr>
+        <w:pStyle w:val="Ttulo1"/>
+        <w:rPr>
+          <w:lang w:val="es-ES"/>
+        </w:rPr>
+      </w:pPr>
+      <w:r>
+        <w:rPr>
+          <w:lang w:val="es-ES"/>
+        </w:rPr>
+        <w:t>Position</w:t>
+      </w:r>
+    </w:p>
+    <w:p>
+      <w:pPr>
+        <w:pStyle w:val="Prrafodelista"/>
+        <w:numPr>
+          <w:ilvl w:val="0"/>
+          <w:numId w:val="2"/>
+        </w:numPr>
+        <w:rPr>
+          <w:lang w:val="es-ES"/>
+        </w:rPr>
+      </w:pPr>
+      <w:r>
+        <w:rPr>
+          <w:lang w:val="es-ES"/>
+        </w:rPr>
+        <w:t>Es la propiedad que nos permite modificar el flujo del HTML. El flujo es el orden en el que aparecen los elementos.</w:t>
+      </w:r>
+    </w:p>
+    <w:p>
+      <w:pPr>
+        <w:pStyle w:val="Prrafodelista"/>
+        <w:numPr>
+          <w:ilvl w:val="0"/>
+          <w:numId w:val="2"/>
+        </w:numPr>
+        <w:rPr>
+          <w:lang w:val="es-ES"/>
+        </w:rPr>
+      </w:pPr>
+      <w:r>
+        <w:rPr>
+          <w:lang w:val="es-ES"/>
+        </w:rPr>
+        <w:t>El espacio es la distancia que ocupa un elemento en el documento.</w:t>
+      </w:r>
+    </w:p>
+    <w:p>
+      <w:pPr>
+        <w:ind w:left="360"/>
+        <w:jc w:val="center"/>
+        <w:rPr>
+          <w:lang w:val="es-ES"/>
+        </w:rPr>
+      </w:pPr>
+      <w:r>
+        <w:rPr>
+          <w:noProof/>
+        </w:rPr>
+        <w:lastRenderedPageBreak/>
+        <w:drawing>
+          <wp:inline distT="0" distB="0" distL="0" distR="0" wp14:anchorId="579254DE" wp14:editId="1844A6F4">
+            <wp:extent cx="4124325" cy="3108079"/>
+            <wp:effectExtent l="0" t="0" r="0" b="0"/>
+            <wp:docPr id="39" name="Imagen 39"/>
+            <wp:cNvGraphicFramePr>
+              <a:graphicFrameLocks xmlns:a="http://schemas.openxmlformats.org/drawingml/2006/main" noChangeAspect="1"/>
+            </wp:cNvGraphicFramePr>
+            <a:graphic xmlns:a="http://schemas.openxmlformats.org/drawingml/2006/main">
+              <a:graphicData uri="http://schemas.openxmlformats.org/drawingml/2006/picture">
+                <pic:pic xmlns:pic="http://schemas.openxmlformats.org/drawingml/2006/picture">
+                  <pic:nvPicPr>
+                    <pic:cNvPr id="1" name=""/>
+                    <pic:cNvPicPr/>
+                  </pic:nvPicPr>
+                  <pic:blipFill>
+                    <a:blip r:embed="rId47"/>
+                    <a:stretch>
+                      <a:fillRect/>
+                    </a:stretch>
+                  </pic:blipFill>
+                  <pic:spPr>
+                    <a:xfrm>
+                      <a:off x="0" y="0"/>
+                      <a:ext cx="4133363" cy="3114890"/>
+                    </a:xfrm>
+                    <a:prstGeom prst="rect">
+                      <a:avLst/>
+                    </a:prstGeom>
+                  </pic:spPr>
+                </pic:pic>
+              </a:graphicData>
+            </a:graphic>
+          </wp:inline>
+        </w:drawing>
+      </w:r>
+    </w:p>
+    <w:p>
+      <w:pPr>
+        <w:pStyle w:val="Ttulo2"/>
+        <w:rPr>
+          <w:lang w:val="es-ES"/>
+        </w:rPr>
+      </w:pPr>
+      <w:r>
+        <w:rPr>
+          <w:lang w:val="es-ES"/>
+        </w:rPr>
+        <w:t>Position Relative</w:t>
+      </w:r>
+    </w:p>
+    <w:p>
+      <w:pPr>
+        <w:ind w:left="720"/>
+        <w:jc w:val="center"/>
+        <w:rPr>
+          <w:lang w:val="es-ES"/>
+        </w:rPr>
+      </w:pPr>
+      <w:r>
+        <w:rPr>
+          <w:noProof/>
+        </w:rPr>
+        <w:drawing>
+          <wp:inline distT="0" distB="0" distL="0" distR="0" wp14:anchorId="21BBFFFA" wp14:editId="780A4838">
+            <wp:extent cx="4333875" cy="2195379"/>
+            <wp:effectExtent l="0" t="0" r="0" b="0"/>
+            <wp:docPr id="40" name="Imagen 40"/>
+            <wp:cNvGraphicFramePr>
+              <a:graphicFrameLocks xmlns:a="http://schemas.openxmlformats.org/drawingml/2006/main" noChangeAspect="1"/>
+            </wp:cNvGraphicFramePr>
+            <a:graphic xmlns:a="http://schemas.openxmlformats.org/drawingml/2006/main">
+              <a:graphicData uri="http://schemas.openxmlformats.org/drawingml/2006/picture">
+                <pic:pic xmlns:pic="http://schemas.openxmlformats.org/drawingml/2006/picture">
+                  <pic:nvPicPr>
+                    <pic:cNvPr id="1" name=""/>
+                    <pic:cNvPicPr/>
+                  </pic:nvPicPr>
+                  <pic:blipFill>
+                    <a:blip r:embed="rId48"/>
+                    <a:stretch>
+                      <a:fillRect/>
+                    </a:stretch>
+                  </pic:blipFill>
+                  <pic:spPr>
+                    <a:xfrm>
+                      <a:off x="0" y="0"/>
+                      <a:ext cx="4367872" cy="2212600"/>
+                    </a:xfrm>
+                    <a:prstGeom prst="rect">
+                      <a:avLst/>
+                    </a:prstGeom>
+                  </pic:spPr>
+                </pic:pic>
+              </a:graphicData>
+            </a:graphic>
+          </wp:inline>
+        </w:drawing>
+      </w:r>
+    </w:p>
+    <w:p>
+      <w:pPr>
+        <w:ind w:left="360"/>
+        <w:jc w:val="center"/>
+        <w:rPr>
+          <w:lang w:val="es-ES"/>
+        </w:rPr>
+      </w:pPr>
+      <w:r>
+        <w:rPr>
+          <w:noProof/>
+        </w:rPr>
+        <w:drawing>
+          <wp:inline distT="0" distB="0" distL="0" distR="0" wp14:anchorId="70B217E8" wp14:editId="6FBA0C62">
+            <wp:extent cx="5612130" cy="1978660"/>
+            <wp:effectExtent l="0" t="0" r="7620" b="2540"/>
+            <wp:docPr id="41" name="Imagen 41"/>
+            <wp:cNvGraphicFramePr>
+              <a:graphicFrameLocks xmlns:a="http://schemas.openxmlformats.org/drawingml/2006/main" noChangeAspect="1"/>
+            </wp:cNvGraphicFramePr>
+            <a:graphic xmlns:a="http://schemas.openxmlformats.org/drawingml/2006/main">
+              <a:graphicData uri="http://schemas.openxmlformats.org/drawingml/2006/picture">
+                <pic:pic xmlns:pic="http://schemas.openxmlformats.org/drawingml/2006/picture">
+                  <pic:nvPicPr>
+                    <pic:cNvPr id="1" name=""/>
+                    <pic:cNvPicPr/>
+                  </pic:nvPicPr>
+                  <pic:blipFill>
+                    <a:blip r:embed="rId49"/>
+                    <a:stretch>
+                      <a:fillRect/>
+                    </a:stretch>
+                  </pic:blipFill>
+                  <pic:spPr>
+                    <a:xfrm>
+                      <a:off x="0" y="0"/>
+                      <a:ext cx="5612130" cy="1978660"/>
+                    </a:xfrm>
+                    <a:prstGeom prst="rect">
+                      <a:avLst/>
+                    </a:prstGeom>
+                  </pic:spPr>
+                </pic:pic>
+              </a:graphicData>
+            </a:graphic>
+          </wp:inline>
+        </w:drawing>
+      </w:r>
+    </w:p>
+    <w:p>
+      <w:pPr>
+        <w:pStyle w:val="Ttulo2"/>
+        <w:rPr>
+          <w:lang w:val="es-ES"/>
+        </w:rPr>
+      </w:pPr>
+      <w:r>
+        <w:rPr>
+          <w:lang w:val="es-ES"/>
+        </w:rPr>
+        <w:t>Position Absolute</w:t>
+      </w:r>
+    </w:p>
+    <w:p>
+      <w:pPr>
+        <w:jc w:val="center"/>
+        <w:rPr>
+          <w:lang w:val="es-ES"/>
+        </w:rPr>
+      </w:pPr>
+      <w:r>
+        <w:rPr>
+          <w:noProof/>
+        </w:rPr>
+        <w:drawing>
+          <wp:inline distT="0" distB="0" distL="0" distR="0" wp14:anchorId="43ED7785" wp14:editId="5ACCF595">
+            <wp:extent cx="5612130" cy="2919730"/>
+            <wp:effectExtent l="0" t="0" r="7620" b="0"/>
+            <wp:docPr id="42" name="Imagen 42"/>
+            <wp:cNvGraphicFramePr>
+              <a:graphicFrameLocks xmlns:a="http://schemas.openxmlformats.org/drawingml/2006/main" noChangeAspect="1"/>
+            </wp:cNvGraphicFramePr>
+            <a:graphic xmlns:a="http://schemas.openxmlformats.org/drawingml/2006/main">
+              <a:graphicData uri="http://schemas.openxmlformats.org/drawingml/2006/picture">
+                <pic:pic xmlns:pic="http://schemas.openxmlformats.org/drawingml/2006/picture">
+                  <pic:nvPicPr>
+                    <pic:cNvPr id="1" name=""/>
+                    <pic:cNvPicPr/>
+                  </pic:nvPicPr>
+                  <pic:blipFill>
+                    <a:blip r:embed="rId50"/>
+                    <a:stretch>
+                      <a:fillRect/>
+                    </a:stretch>
+                  </pic:blipFill>
+                  <pic:spPr>
+                    <a:xfrm>
+                      <a:off x="0" y="0"/>
+                      <a:ext cx="5612130" cy="2919730"/>
+                    </a:xfrm>
+                    <a:prstGeom prst="rect">
+                      <a:avLst/>
+                    </a:prstGeom>
+                  </pic:spPr>
+                </pic:pic>
+              </a:graphicData>
+            </a:graphic>
+          </wp:inline>
+        </w:drawing>
+      </w:r>
+    </w:p>
+    <w:p>
+      <w:pPr>
+        <w:rPr>
+          <w:lang w:val="es-ES"/>
+        </w:rPr>
+      </w:pPr>
+    </w:p>
     <w:sectPr>
-      <w:headerReference w:type="default" r:id="rId36"/>
-      <w:footerReference w:type="default" r:id="rId37"/>
+      <w:headerReference w:type="default" r:id="rId51"/>
+      <w:footerReference w:type="default" r:id="rId52"/>
       <w:pgSz w:w="12240" w:h="15840"/>
       <w:pgMar w:top="1417" w:right="1701" w:bottom="1417" w:left="1701" w:header="708" w:footer="708" w:gutter="0"/>
       <w:cols w:space="708"/>
@@ -4390,6 +5783,118 @@
     </w:lvl>
   </w:abstractNum>
   <w:abstractNum w:abstractNumId="1" w15:restartNumberingAfterBreak="0">
+    <w:nsid w:val="5C2D69E0"/>
+    <w:multiLevelType w:val="hybridMultilevel"/>
+    <w:tmpl w:val="783893F4"/>
+    <w:lvl w:ilvl="0" w:tplc="1200E06E">
+      <w:numFmt w:val="bullet"/>
+      <w:lvlText w:val="-"/>
+      <w:lvlJc w:val="left"/>
+      <w:pPr>
+        <w:ind w:left="720" w:hanging="360"/>
+      </w:pPr>
+      <w:rPr>
+        <w:rFonts w:ascii="Calibri" w:eastAsiaTheme="minorEastAsia" w:hAnsi="Calibri" w:cs="Calibri" w:hint="default"/>
+      </w:rPr>
+    </w:lvl>
+    <w:lvl w:ilvl="1" w:tplc="0C0A0003" w:tentative="1">
+      <w:start w:val="1"/>
+      <w:numFmt w:val="bullet"/>
+      <w:lvlText w:val="o"/>
+      <w:lvlJc w:val="left"/>
+      <w:pPr>
+        <w:ind w:left="1440" w:hanging="360"/>
+      </w:pPr>
+      <w:rPr>
+        <w:rFonts w:ascii="Courier New" w:hAnsi="Courier New" w:cs="Courier New" w:hint="default"/>
+      </w:rPr>
+    </w:lvl>
+    <w:lvl w:ilvl="2" w:tplc="0C0A0005" w:tentative="1">
+      <w:start w:val="1"/>
+      <w:numFmt w:val="bullet"/>
+      <w:lvlText w:val=""/>
+      <w:lvlJc w:val="left"/>
+      <w:pPr>
+        <w:ind w:left="2160" w:hanging="360"/>
+      </w:pPr>
+      <w:rPr>
+        <w:rFonts w:ascii="Wingdings" w:hAnsi="Wingdings" w:hint="default"/>
+      </w:rPr>
+    </w:lvl>
+    <w:lvl w:ilvl="3" w:tplc="0C0A0001" w:tentative="1">
+      <w:start w:val="1"/>
+      <w:numFmt w:val="bullet"/>
+      <w:lvlText w:val=""/>
+      <w:lvlJc w:val="left"/>
+      <w:pPr>
+        <w:ind w:left="2880" w:hanging="360"/>
+      </w:pPr>
+      <w:rPr>
+        <w:rFonts w:ascii="Symbol" w:hAnsi="Symbol" w:hint="default"/>
+      </w:rPr>
+    </w:lvl>
+    <w:lvl w:ilvl="4" w:tplc="0C0A0003" w:tentative="1">
+      <w:start w:val="1"/>
+      <w:numFmt w:val="bullet"/>
+      <w:lvlText w:val="o"/>
+      <w:lvlJc w:val="left"/>
+      <w:pPr>
+        <w:ind w:left="3600" w:hanging="360"/>
+      </w:pPr>
+      <w:rPr>
+        <w:rFonts w:ascii="Courier New" w:hAnsi="Courier New" w:cs="Courier New" w:hint="default"/>
+      </w:rPr>
+    </w:lvl>
+    <w:lvl w:ilvl="5" w:tplc="0C0A0005" w:tentative="1">
+      <w:start w:val="1"/>
+      <w:numFmt w:val="bullet"/>
+      <w:lvlText w:val=""/>
+      <w:lvlJc w:val="left"/>
+      <w:pPr>
+        <w:ind w:left="4320" w:hanging="360"/>
+      </w:pPr>
+      <w:rPr>
+        <w:rFonts w:ascii="Wingdings" w:hAnsi="Wingdings" w:hint="default"/>
+      </w:rPr>
+    </w:lvl>
+    <w:lvl w:ilvl="6" w:tplc="0C0A0001" w:tentative="1">
+      <w:start w:val="1"/>
+      <w:numFmt w:val="bullet"/>
+      <w:lvlText w:val=""/>
+      <w:lvlJc w:val="left"/>
+      <w:pPr>
+        <w:ind w:left="5040" w:hanging="360"/>
+      </w:pPr>
+      <w:rPr>
+        <w:rFonts w:ascii="Symbol" w:hAnsi="Symbol" w:hint="default"/>
+      </w:rPr>
+    </w:lvl>
+    <w:lvl w:ilvl="7" w:tplc="0C0A0003" w:tentative="1">
+      <w:start w:val="1"/>
+      <w:numFmt w:val="bullet"/>
+      <w:lvlText w:val="o"/>
+      <w:lvlJc w:val="left"/>
+      <w:pPr>
+        <w:ind w:left="5760" w:hanging="360"/>
+      </w:pPr>
+      <w:rPr>
+        <w:rFonts w:ascii="Courier New" w:hAnsi="Courier New" w:cs="Courier New" w:hint="default"/>
+      </w:rPr>
+    </w:lvl>
+    <w:lvl w:ilvl="8" w:tplc="0C0A0005" w:tentative="1">
+      <w:start w:val="1"/>
+      <w:numFmt w:val="bullet"/>
+      <w:lvlText w:val=""/>
+      <w:lvlJc w:val="left"/>
+      <w:pPr>
+        <w:ind w:left="6480" w:hanging="360"/>
+      </w:pPr>
+      <w:rPr>
+        <w:rFonts w:ascii="Wingdings" w:hAnsi="Wingdings" w:hint="default"/>
+      </w:rPr>
+    </w:lvl>
+  </w:abstractNum>
+  <w:abstractNum w:abstractNumId="2" w15:restartNumberingAfterBreak="0">
     <w:nsid w:val="6B3D4579"/>
     <w:multiLevelType w:val="hybridMultilevel"/>
     <w:tmpl w:val="F7F04D94"/>
@@ -4502,10 +6007,13 @@
     </w:lvl>
   </w:abstractNum>
   <w:num w:numId="1">
-    <w:abstractNumId w:val="1"/>
+    <w:abstractNumId w:val="2"/>
   </w:num>
   <w:num w:numId="2">
     <w:abstractNumId w:val="0"/>
+  </w:num>
+  <w:num w:numId="3">
+    <w:abstractNumId w:val="1"/>
   </w:num>
 </w:numbering>
 </file>

</xml_diff>